<commit_message>
ajout graphique % d'occurrence par département
</commit_message>
<xml_diff>
--- a/template_dept.docx
+++ b/template_dept.docx
@@ -15631,6 +15631,72 @@
     <w:bookmarkEnd w:id="42"/>
     <w:bookmarkEnd w:id="43"/>
     <w:bookmarkEnd w:id="44"/>
+    <w:bookmarkStart w:id="48" w:name="essais"/>
+    <w:p>
+      <w:pPr>
+        <w:pStyle w:val="Heading1"/>
+      </w:pPr>
+      <w:r>
+        <w:rPr>
+          <w:rStyle w:val="SectionNumber"/>
+        </w:rPr>
+        <w:t xml:space="preserve">3</w:t>
+      </w:r>
+      <w:r>
+        <w:tab/>
+      </w:r>
+      <w:r>
+        <w:t xml:space="preserve">Essais</w:t>
+      </w:r>
+    </w:p>
+    <w:p>
+      <w:pPr>
+        <w:pStyle w:val="FirstParagraph"/>
+      </w:pPr>
+      <w:r>
+        <w:drawing>
+          <wp:inline>
+            <wp:extent cx="4620126" cy="8316227"/>
+            <wp:effectExtent b="0" l="0" r="0" t="0"/>
+            <wp:docPr descr="" title="" id="46" name="Picture"/>
+            <a:graphic>
+              <a:graphicData uri="http://schemas.openxmlformats.org/drawingml/2006/picture">
+                <pic:pic>
+                  <pic:nvPicPr>
+                    <pic:cNvPr descr="template_dept_files/figure-docx/unnamed-chunk-18-1.png" id="47" name="Picture"/>
+                    <pic:cNvPicPr>
+                      <a:picLocks noChangeArrowheads="1" noChangeAspect="1"/>
+                    </pic:cNvPicPr>
+                  </pic:nvPicPr>
+                  <pic:blipFill>
+                    <a:blip r:embed="rId45"/>
+                    <a:stretch>
+                      <a:fillRect/>
+                    </a:stretch>
+                  </pic:blipFill>
+                  <pic:spPr bwMode="auto">
+                    <a:xfrm>
+                      <a:off x="0" y="0"/>
+                      <a:ext cx="4620126" cy="8316227"/>
+                    </a:xfrm>
+                    <a:prstGeom prst="rect">
+                      <a:avLst/>
+                    </a:prstGeom>
+                    <a:noFill/>
+                    <a:ln w="9525">
+                      <a:noFill/>
+                      <a:headEnd/>
+                      <a:tailEnd/>
+                    </a:ln>
+                  </pic:spPr>
+                </pic:pic>
+              </a:graphicData>
+            </a:graphic>
+          </wp:inline>
+        </w:drawing>
+      </w:r>
+    </w:p>
+    <w:bookmarkEnd w:id="48"/>
     <w:sectPr/>
   </w:body>
 </w:document>

</xml_diff>

<commit_message>
ajout des dtstributions en taille au département
</commit_message>
<xml_diff>
--- a/template_dept.docx
+++ b/template_dept.docx
@@ -77,7 +77,7 @@
         <w:t xml:space="preserve"> </w:t>
       </w:r>
       <w:r>
-        <w:t xml:space="preserve">20</w:t>
+        <w:t xml:space="preserve">21</w:t>
       </w:r>
       <w:r>
         <w:t xml:space="preserve"> </w:t>
@@ -15733,7 +15733,7 @@
     <w:bookmarkEnd w:id="48"/>
     <w:bookmarkEnd w:id="49"/>
     <w:bookmarkEnd w:id="50"/>
-    <w:bookmarkStart w:id="55" w:name="essais"/>
+    <w:bookmarkStart w:id="86" w:name="essais"/>
     <w:p>
       <w:pPr>
         <w:pStyle w:val="Heading1"/>
@@ -15833,7 +15833,459 @@
       </w:r>
     </w:p>
     <w:bookmarkEnd w:id="54"/>
-    <w:bookmarkEnd w:id="55"/>
+    <w:bookmarkStart w:id="85" w:name="X07306594cb5ccbe7b1bc5854a1dd1f060acbf6a"/>
+    <w:p>
+      <w:pPr>
+        <w:pStyle w:val="Heading2"/>
+      </w:pPr>
+      <w:r>
+        <w:rPr>
+          <w:rStyle w:val="SectionNumber"/>
+        </w:rPr>
+        <w:t xml:space="preserve">3.2</w:t>
+      </w:r>
+      <w:r>
+        <w:tab/>
+      </w:r>
+      <w:r>
+        <w:t xml:space="preserve">Distribution en taille, pour le département</w:t>
+      </w:r>
+    </w:p>
+    <w:p>
+      <w:pPr>
+        <w:pStyle w:val="FirstParagraph"/>
+      </w:pPr>
+      <w:r>
+        <w:t xml:space="preserve">En inter-annuel, pour les 10 espèces avec les effectifs les plus abondants.</w:t>
+      </w:r>
+    </w:p>
+    <w:p>
+      <w:pPr>
+        <w:pStyle w:val="BodyText"/>
+      </w:pPr>
+      <w:r>
+        <w:drawing>
+          <wp:inline>
+            <wp:extent cx="4620126" cy="7392202"/>
+            <wp:effectExtent b="0" l="0" r="0" t="0"/>
+            <wp:docPr descr="" title="" id="56" name="Picture"/>
+            <a:graphic>
+              <a:graphicData uri="http://schemas.openxmlformats.org/drawingml/2006/picture">
+                <pic:pic>
+                  <pic:nvPicPr>
+                    <pic:cNvPr descr="template_dept_files/figure-docx/unnamed-chunk-23-1.png" id="57" name="Picture"/>
+                    <pic:cNvPicPr>
+                      <a:picLocks noChangeArrowheads="1" noChangeAspect="1"/>
+                    </pic:cNvPicPr>
+                  </pic:nvPicPr>
+                  <pic:blipFill>
+                    <a:blip r:embed="rId55"/>
+                    <a:stretch>
+                      <a:fillRect/>
+                    </a:stretch>
+                  </pic:blipFill>
+                  <pic:spPr bwMode="auto">
+                    <a:xfrm>
+                      <a:off x="0" y="0"/>
+                      <a:ext cx="4620126" cy="7392202"/>
+                    </a:xfrm>
+                    <a:prstGeom prst="rect">
+                      <a:avLst/>
+                    </a:prstGeom>
+                    <a:noFill/>
+                    <a:ln w="9525">
+                      <a:noFill/>
+                      <a:headEnd/>
+                      <a:tailEnd/>
+                    </a:ln>
+                  </pic:spPr>
+                </pic:pic>
+              </a:graphicData>
+            </a:graphic>
+          </wp:inline>
+        </w:drawing>
+      </w:r>
+      <w:r>
+        <w:drawing>
+          <wp:inline>
+            <wp:extent cx="4620126" cy="7392202"/>
+            <wp:effectExtent b="0" l="0" r="0" t="0"/>
+            <wp:docPr descr="" title="" id="59" name="Picture"/>
+            <a:graphic>
+              <a:graphicData uri="http://schemas.openxmlformats.org/drawingml/2006/picture">
+                <pic:pic>
+                  <pic:nvPicPr>
+                    <pic:cNvPr descr="template_dept_files/figure-docx/unnamed-chunk-23-2.png" id="60" name="Picture"/>
+                    <pic:cNvPicPr>
+                      <a:picLocks noChangeArrowheads="1" noChangeAspect="1"/>
+                    </pic:cNvPicPr>
+                  </pic:nvPicPr>
+                  <pic:blipFill>
+                    <a:blip r:embed="rId58"/>
+                    <a:stretch>
+                      <a:fillRect/>
+                    </a:stretch>
+                  </pic:blipFill>
+                  <pic:spPr bwMode="auto">
+                    <a:xfrm>
+                      <a:off x="0" y="0"/>
+                      <a:ext cx="4620126" cy="7392202"/>
+                    </a:xfrm>
+                    <a:prstGeom prst="rect">
+                      <a:avLst/>
+                    </a:prstGeom>
+                    <a:noFill/>
+                    <a:ln w="9525">
+                      <a:noFill/>
+                      <a:headEnd/>
+                      <a:tailEnd/>
+                    </a:ln>
+                  </pic:spPr>
+                </pic:pic>
+              </a:graphicData>
+            </a:graphic>
+          </wp:inline>
+        </w:drawing>
+      </w:r>
+      <w:r>
+        <w:drawing>
+          <wp:inline>
+            <wp:extent cx="4620126" cy="7392202"/>
+            <wp:effectExtent b="0" l="0" r="0" t="0"/>
+            <wp:docPr descr="" title="" id="62" name="Picture"/>
+            <a:graphic>
+              <a:graphicData uri="http://schemas.openxmlformats.org/drawingml/2006/picture">
+                <pic:pic>
+                  <pic:nvPicPr>
+                    <pic:cNvPr descr="template_dept_files/figure-docx/unnamed-chunk-23-3.png" id="63" name="Picture"/>
+                    <pic:cNvPicPr>
+                      <a:picLocks noChangeArrowheads="1" noChangeAspect="1"/>
+                    </pic:cNvPicPr>
+                  </pic:nvPicPr>
+                  <pic:blipFill>
+                    <a:blip r:embed="rId61"/>
+                    <a:stretch>
+                      <a:fillRect/>
+                    </a:stretch>
+                  </pic:blipFill>
+                  <pic:spPr bwMode="auto">
+                    <a:xfrm>
+                      <a:off x="0" y="0"/>
+                      <a:ext cx="4620126" cy="7392202"/>
+                    </a:xfrm>
+                    <a:prstGeom prst="rect">
+                      <a:avLst/>
+                    </a:prstGeom>
+                    <a:noFill/>
+                    <a:ln w="9525">
+                      <a:noFill/>
+                      <a:headEnd/>
+                      <a:tailEnd/>
+                    </a:ln>
+                  </pic:spPr>
+                </pic:pic>
+              </a:graphicData>
+            </a:graphic>
+          </wp:inline>
+        </w:drawing>
+      </w:r>
+      <w:r>
+        <w:drawing>
+          <wp:inline>
+            <wp:extent cx="4620126" cy="7392202"/>
+            <wp:effectExtent b="0" l="0" r="0" t="0"/>
+            <wp:docPr descr="" title="" id="65" name="Picture"/>
+            <a:graphic>
+              <a:graphicData uri="http://schemas.openxmlformats.org/drawingml/2006/picture">
+                <pic:pic>
+                  <pic:nvPicPr>
+                    <pic:cNvPr descr="template_dept_files/figure-docx/unnamed-chunk-23-4.png" id="66" name="Picture"/>
+                    <pic:cNvPicPr>
+                      <a:picLocks noChangeArrowheads="1" noChangeAspect="1"/>
+                    </pic:cNvPicPr>
+                  </pic:nvPicPr>
+                  <pic:blipFill>
+                    <a:blip r:embed="rId64"/>
+                    <a:stretch>
+                      <a:fillRect/>
+                    </a:stretch>
+                  </pic:blipFill>
+                  <pic:spPr bwMode="auto">
+                    <a:xfrm>
+                      <a:off x="0" y="0"/>
+                      <a:ext cx="4620126" cy="7392202"/>
+                    </a:xfrm>
+                    <a:prstGeom prst="rect">
+                      <a:avLst/>
+                    </a:prstGeom>
+                    <a:noFill/>
+                    <a:ln w="9525">
+                      <a:noFill/>
+                      <a:headEnd/>
+                      <a:tailEnd/>
+                    </a:ln>
+                  </pic:spPr>
+                </pic:pic>
+              </a:graphicData>
+            </a:graphic>
+          </wp:inline>
+        </w:drawing>
+      </w:r>
+      <w:r>
+        <w:drawing>
+          <wp:inline>
+            <wp:extent cx="4620126" cy="7392202"/>
+            <wp:effectExtent b="0" l="0" r="0" t="0"/>
+            <wp:docPr descr="" title="" id="68" name="Picture"/>
+            <a:graphic>
+              <a:graphicData uri="http://schemas.openxmlformats.org/drawingml/2006/picture">
+                <pic:pic>
+                  <pic:nvPicPr>
+                    <pic:cNvPr descr="template_dept_files/figure-docx/unnamed-chunk-23-5.png" id="69" name="Picture"/>
+                    <pic:cNvPicPr>
+                      <a:picLocks noChangeArrowheads="1" noChangeAspect="1"/>
+                    </pic:cNvPicPr>
+                  </pic:nvPicPr>
+                  <pic:blipFill>
+                    <a:blip r:embed="rId67"/>
+                    <a:stretch>
+                      <a:fillRect/>
+                    </a:stretch>
+                  </pic:blipFill>
+                  <pic:spPr bwMode="auto">
+                    <a:xfrm>
+                      <a:off x="0" y="0"/>
+                      <a:ext cx="4620126" cy="7392202"/>
+                    </a:xfrm>
+                    <a:prstGeom prst="rect">
+                      <a:avLst/>
+                    </a:prstGeom>
+                    <a:noFill/>
+                    <a:ln w="9525">
+                      <a:noFill/>
+                      <a:headEnd/>
+                      <a:tailEnd/>
+                    </a:ln>
+                  </pic:spPr>
+                </pic:pic>
+              </a:graphicData>
+            </a:graphic>
+          </wp:inline>
+        </w:drawing>
+      </w:r>
+      <w:r>
+        <w:drawing>
+          <wp:inline>
+            <wp:extent cx="4620126" cy="7392202"/>
+            <wp:effectExtent b="0" l="0" r="0" t="0"/>
+            <wp:docPr descr="" title="" id="71" name="Picture"/>
+            <a:graphic>
+              <a:graphicData uri="http://schemas.openxmlformats.org/drawingml/2006/picture">
+                <pic:pic>
+                  <pic:nvPicPr>
+                    <pic:cNvPr descr="template_dept_files/figure-docx/unnamed-chunk-23-6.png" id="72" name="Picture"/>
+                    <pic:cNvPicPr>
+                      <a:picLocks noChangeArrowheads="1" noChangeAspect="1"/>
+                    </pic:cNvPicPr>
+                  </pic:nvPicPr>
+                  <pic:blipFill>
+                    <a:blip r:embed="rId70"/>
+                    <a:stretch>
+                      <a:fillRect/>
+                    </a:stretch>
+                  </pic:blipFill>
+                  <pic:spPr bwMode="auto">
+                    <a:xfrm>
+                      <a:off x="0" y="0"/>
+                      <a:ext cx="4620126" cy="7392202"/>
+                    </a:xfrm>
+                    <a:prstGeom prst="rect">
+                      <a:avLst/>
+                    </a:prstGeom>
+                    <a:noFill/>
+                    <a:ln w="9525">
+                      <a:noFill/>
+                      <a:headEnd/>
+                      <a:tailEnd/>
+                    </a:ln>
+                  </pic:spPr>
+                </pic:pic>
+              </a:graphicData>
+            </a:graphic>
+          </wp:inline>
+        </w:drawing>
+      </w:r>
+      <w:r>
+        <w:drawing>
+          <wp:inline>
+            <wp:extent cx="4620126" cy="7392202"/>
+            <wp:effectExtent b="0" l="0" r="0" t="0"/>
+            <wp:docPr descr="" title="" id="74" name="Picture"/>
+            <a:graphic>
+              <a:graphicData uri="http://schemas.openxmlformats.org/drawingml/2006/picture">
+                <pic:pic>
+                  <pic:nvPicPr>
+                    <pic:cNvPr descr="template_dept_files/figure-docx/unnamed-chunk-23-7.png" id="75" name="Picture"/>
+                    <pic:cNvPicPr>
+                      <a:picLocks noChangeArrowheads="1" noChangeAspect="1"/>
+                    </pic:cNvPicPr>
+                  </pic:nvPicPr>
+                  <pic:blipFill>
+                    <a:blip r:embed="rId73"/>
+                    <a:stretch>
+                      <a:fillRect/>
+                    </a:stretch>
+                  </pic:blipFill>
+                  <pic:spPr bwMode="auto">
+                    <a:xfrm>
+                      <a:off x="0" y="0"/>
+                      <a:ext cx="4620126" cy="7392202"/>
+                    </a:xfrm>
+                    <a:prstGeom prst="rect">
+                      <a:avLst/>
+                    </a:prstGeom>
+                    <a:noFill/>
+                    <a:ln w="9525">
+                      <a:noFill/>
+                      <a:headEnd/>
+                      <a:tailEnd/>
+                    </a:ln>
+                  </pic:spPr>
+                </pic:pic>
+              </a:graphicData>
+            </a:graphic>
+          </wp:inline>
+        </w:drawing>
+      </w:r>
+      <w:r>
+        <w:drawing>
+          <wp:inline>
+            <wp:extent cx="4620126" cy="7392202"/>
+            <wp:effectExtent b="0" l="0" r="0" t="0"/>
+            <wp:docPr descr="" title="" id="77" name="Picture"/>
+            <a:graphic>
+              <a:graphicData uri="http://schemas.openxmlformats.org/drawingml/2006/picture">
+                <pic:pic>
+                  <pic:nvPicPr>
+                    <pic:cNvPr descr="template_dept_files/figure-docx/unnamed-chunk-23-8.png" id="78" name="Picture"/>
+                    <pic:cNvPicPr>
+                      <a:picLocks noChangeArrowheads="1" noChangeAspect="1"/>
+                    </pic:cNvPicPr>
+                  </pic:nvPicPr>
+                  <pic:blipFill>
+                    <a:blip r:embed="rId76"/>
+                    <a:stretch>
+                      <a:fillRect/>
+                    </a:stretch>
+                  </pic:blipFill>
+                  <pic:spPr bwMode="auto">
+                    <a:xfrm>
+                      <a:off x="0" y="0"/>
+                      <a:ext cx="4620126" cy="7392202"/>
+                    </a:xfrm>
+                    <a:prstGeom prst="rect">
+                      <a:avLst/>
+                    </a:prstGeom>
+                    <a:noFill/>
+                    <a:ln w="9525">
+                      <a:noFill/>
+                      <a:headEnd/>
+                      <a:tailEnd/>
+                    </a:ln>
+                  </pic:spPr>
+                </pic:pic>
+              </a:graphicData>
+            </a:graphic>
+          </wp:inline>
+        </w:drawing>
+      </w:r>
+      <w:r>
+        <w:drawing>
+          <wp:inline>
+            <wp:extent cx="4620126" cy="7392202"/>
+            <wp:effectExtent b="0" l="0" r="0" t="0"/>
+            <wp:docPr descr="" title="" id="80" name="Picture"/>
+            <a:graphic>
+              <a:graphicData uri="http://schemas.openxmlformats.org/drawingml/2006/picture">
+                <pic:pic>
+                  <pic:nvPicPr>
+                    <pic:cNvPr descr="template_dept_files/figure-docx/unnamed-chunk-23-9.png" id="81" name="Picture"/>
+                    <pic:cNvPicPr>
+                      <a:picLocks noChangeArrowheads="1" noChangeAspect="1"/>
+                    </pic:cNvPicPr>
+                  </pic:nvPicPr>
+                  <pic:blipFill>
+                    <a:blip r:embed="rId79"/>
+                    <a:stretch>
+                      <a:fillRect/>
+                    </a:stretch>
+                  </pic:blipFill>
+                  <pic:spPr bwMode="auto">
+                    <a:xfrm>
+                      <a:off x="0" y="0"/>
+                      <a:ext cx="4620126" cy="7392202"/>
+                    </a:xfrm>
+                    <a:prstGeom prst="rect">
+                      <a:avLst/>
+                    </a:prstGeom>
+                    <a:noFill/>
+                    <a:ln w="9525">
+                      <a:noFill/>
+                      <a:headEnd/>
+                      <a:tailEnd/>
+                    </a:ln>
+                  </pic:spPr>
+                </pic:pic>
+              </a:graphicData>
+            </a:graphic>
+          </wp:inline>
+        </w:drawing>
+      </w:r>
+      <w:r>
+        <w:drawing>
+          <wp:inline>
+            <wp:extent cx="4620126" cy="7392202"/>
+            <wp:effectExtent b="0" l="0" r="0" t="0"/>
+            <wp:docPr descr="" title="" id="83" name="Picture"/>
+            <a:graphic>
+              <a:graphicData uri="http://schemas.openxmlformats.org/drawingml/2006/picture">
+                <pic:pic>
+                  <pic:nvPicPr>
+                    <pic:cNvPr descr="template_dept_files/figure-docx/unnamed-chunk-23-10.png" id="84" name="Picture"/>
+                    <pic:cNvPicPr>
+                      <a:picLocks noChangeArrowheads="1" noChangeAspect="1"/>
+                    </pic:cNvPicPr>
+                  </pic:nvPicPr>
+                  <pic:blipFill>
+                    <a:blip r:embed="rId82"/>
+                    <a:stretch>
+                      <a:fillRect/>
+                    </a:stretch>
+                  </pic:blipFill>
+                  <pic:spPr bwMode="auto">
+                    <a:xfrm>
+                      <a:off x="0" y="0"/>
+                      <a:ext cx="4620126" cy="7392202"/>
+                    </a:xfrm>
+                    <a:prstGeom prst="rect">
+                      <a:avLst/>
+                    </a:prstGeom>
+                    <a:noFill/>
+                    <a:ln w="9525">
+                      <a:noFill/>
+                      <a:headEnd/>
+                      <a:tailEnd/>
+                    </a:ln>
+                  </pic:spPr>
+                </pic:pic>
+              </a:graphicData>
+            </a:graphic>
+          </wp:inline>
+        </w:drawing>
+      </w:r>
+    </w:p>
+    <w:bookmarkEnd w:id="85"/>
+    <w:bookmarkEnd w:id="86"/>
     <w:sectPr/>
   </w:body>
 </w:document>

</xml_diff>

<commit_message>
ajout graphique variables environnementales dept
</commit_message>
<xml_diff>
--- a/template_dept.docx
+++ b/template_dept.docx
@@ -77,7 +77,7 @@
         <w:t xml:space="preserve"> </w:t>
       </w:r>
       <w:r>
-        <w:t xml:space="preserve">21</w:t>
+        <w:t xml:space="preserve">24</w:t>
       </w:r>
       <w:r>
         <w:t xml:space="preserve"> </w:t>
@@ -15624,7 +15624,7 @@
       <w:r>
         <w:drawing>
           <wp:inline>
-            <wp:extent cx="5334000" cy="1066800"/>
+            <wp:extent cx="5334000" cy="1866900"/>
             <wp:effectExtent b="0" l="0" r="0" t="0"/>
             <wp:docPr descr="" title="" id="42" name="Picture"/>
             <a:graphic>
@@ -15645,7 +15645,7 @@
                   <pic:spPr bwMode="auto">
                     <a:xfrm>
                       <a:off x="0" y="0"/>
-                      <a:ext cx="5334000" cy="1066800"/>
+                      <a:ext cx="5334000" cy="1866900"/>
                     </a:xfrm>
                     <a:prstGeom prst="rect">
                       <a:avLst/>
@@ -15733,7 +15733,7 @@
     <w:bookmarkEnd w:id="48"/>
     <w:bookmarkEnd w:id="49"/>
     <w:bookmarkEnd w:id="50"/>
-    <w:bookmarkStart w:id="86" w:name="essais"/>
+    <w:bookmarkStart w:id="152" w:name="essais"/>
     <w:p>
       <w:pPr>
         <w:pStyle w:val="Heading1"/>
@@ -15833,7 +15833,7 @@
       </w:r>
     </w:p>
     <w:bookmarkEnd w:id="54"/>
-    <w:bookmarkStart w:id="85" w:name="X07306594cb5ccbe7b1bc5854a1dd1f060acbf6a"/>
+    <w:bookmarkStart w:id="151" w:name="X07306594cb5ccbe7b1bc5854a1dd1f060acbf6a"/>
     <w:p>
       <w:pPr>
         <w:pStyle w:val="Heading2"/>
@@ -16283,9 +16283,933 @@
           </wp:inline>
         </w:drawing>
       </w:r>
+      <w:r>
+        <w:drawing>
+          <wp:inline>
+            <wp:extent cx="4620126" cy="7392202"/>
+            <wp:effectExtent b="0" l="0" r="0" t="0"/>
+            <wp:docPr descr="" title="" id="86" name="Picture"/>
+            <a:graphic>
+              <a:graphicData uri="http://schemas.openxmlformats.org/drawingml/2006/picture">
+                <pic:pic>
+                  <pic:nvPicPr>
+                    <pic:cNvPr descr="template_dept_files/figure-docx/unnamed-chunk-23-11.png" id="87" name="Picture"/>
+                    <pic:cNvPicPr>
+                      <a:picLocks noChangeArrowheads="1" noChangeAspect="1"/>
+                    </pic:cNvPicPr>
+                  </pic:nvPicPr>
+                  <pic:blipFill>
+                    <a:blip r:embed="rId85"/>
+                    <a:stretch>
+                      <a:fillRect/>
+                    </a:stretch>
+                  </pic:blipFill>
+                  <pic:spPr bwMode="auto">
+                    <a:xfrm>
+                      <a:off x="0" y="0"/>
+                      <a:ext cx="4620126" cy="7392202"/>
+                    </a:xfrm>
+                    <a:prstGeom prst="rect">
+                      <a:avLst/>
+                    </a:prstGeom>
+                    <a:noFill/>
+                    <a:ln w="9525">
+                      <a:noFill/>
+                      <a:headEnd/>
+                      <a:tailEnd/>
+                    </a:ln>
+                  </pic:spPr>
+                </pic:pic>
+              </a:graphicData>
+            </a:graphic>
+          </wp:inline>
+        </w:drawing>
+      </w:r>
+      <w:r>
+        <w:drawing>
+          <wp:inline>
+            <wp:extent cx="4620126" cy="7392202"/>
+            <wp:effectExtent b="0" l="0" r="0" t="0"/>
+            <wp:docPr descr="" title="" id="89" name="Picture"/>
+            <a:graphic>
+              <a:graphicData uri="http://schemas.openxmlformats.org/drawingml/2006/picture">
+                <pic:pic>
+                  <pic:nvPicPr>
+                    <pic:cNvPr descr="template_dept_files/figure-docx/unnamed-chunk-23-12.png" id="90" name="Picture"/>
+                    <pic:cNvPicPr>
+                      <a:picLocks noChangeArrowheads="1" noChangeAspect="1"/>
+                    </pic:cNvPicPr>
+                  </pic:nvPicPr>
+                  <pic:blipFill>
+                    <a:blip r:embed="rId88"/>
+                    <a:stretch>
+                      <a:fillRect/>
+                    </a:stretch>
+                  </pic:blipFill>
+                  <pic:spPr bwMode="auto">
+                    <a:xfrm>
+                      <a:off x="0" y="0"/>
+                      <a:ext cx="4620126" cy="7392202"/>
+                    </a:xfrm>
+                    <a:prstGeom prst="rect">
+                      <a:avLst/>
+                    </a:prstGeom>
+                    <a:noFill/>
+                    <a:ln w="9525">
+                      <a:noFill/>
+                      <a:headEnd/>
+                      <a:tailEnd/>
+                    </a:ln>
+                  </pic:spPr>
+                </pic:pic>
+              </a:graphicData>
+            </a:graphic>
+          </wp:inline>
+        </w:drawing>
+      </w:r>
+      <w:r>
+        <w:drawing>
+          <wp:inline>
+            <wp:extent cx="4620126" cy="7392202"/>
+            <wp:effectExtent b="0" l="0" r="0" t="0"/>
+            <wp:docPr descr="" title="" id="92" name="Picture"/>
+            <a:graphic>
+              <a:graphicData uri="http://schemas.openxmlformats.org/drawingml/2006/picture">
+                <pic:pic>
+                  <pic:nvPicPr>
+                    <pic:cNvPr descr="template_dept_files/figure-docx/unnamed-chunk-23-13.png" id="93" name="Picture"/>
+                    <pic:cNvPicPr>
+                      <a:picLocks noChangeArrowheads="1" noChangeAspect="1"/>
+                    </pic:cNvPicPr>
+                  </pic:nvPicPr>
+                  <pic:blipFill>
+                    <a:blip r:embed="rId91"/>
+                    <a:stretch>
+                      <a:fillRect/>
+                    </a:stretch>
+                  </pic:blipFill>
+                  <pic:spPr bwMode="auto">
+                    <a:xfrm>
+                      <a:off x="0" y="0"/>
+                      <a:ext cx="4620126" cy="7392202"/>
+                    </a:xfrm>
+                    <a:prstGeom prst="rect">
+                      <a:avLst/>
+                    </a:prstGeom>
+                    <a:noFill/>
+                    <a:ln w="9525">
+                      <a:noFill/>
+                      <a:headEnd/>
+                      <a:tailEnd/>
+                    </a:ln>
+                  </pic:spPr>
+                </pic:pic>
+              </a:graphicData>
+            </a:graphic>
+          </wp:inline>
+        </w:drawing>
+      </w:r>
+      <w:r>
+        <w:drawing>
+          <wp:inline>
+            <wp:extent cx="4620126" cy="7392202"/>
+            <wp:effectExtent b="0" l="0" r="0" t="0"/>
+            <wp:docPr descr="" title="" id="95" name="Picture"/>
+            <a:graphic>
+              <a:graphicData uri="http://schemas.openxmlformats.org/drawingml/2006/picture">
+                <pic:pic>
+                  <pic:nvPicPr>
+                    <pic:cNvPr descr="template_dept_files/figure-docx/unnamed-chunk-23-14.png" id="96" name="Picture"/>
+                    <pic:cNvPicPr>
+                      <a:picLocks noChangeArrowheads="1" noChangeAspect="1"/>
+                    </pic:cNvPicPr>
+                  </pic:nvPicPr>
+                  <pic:blipFill>
+                    <a:blip r:embed="rId94"/>
+                    <a:stretch>
+                      <a:fillRect/>
+                    </a:stretch>
+                  </pic:blipFill>
+                  <pic:spPr bwMode="auto">
+                    <a:xfrm>
+                      <a:off x="0" y="0"/>
+                      <a:ext cx="4620126" cy="7392202"/>
+                    </a:xfrm>
+                    <a:prstGeom prst="rect">
+                      <a:avLst/>
+                    </a:prstGeom>
+                    <a:noFill/>
+                    <a:ln w="9525">
+                      <a:noFill/>
+                      <a:headEnd/>
+                      <a:tailEnd/>
+                    </a:ln>
+                  </pic:spPr>
+                </pic:pic>
+              </a:graphicData>
+            </a:graphic>
+          </wp:inline>
+        </w:drawing>
+      </w:r>
+      <w:r>
+        <w:drawing>
+          <wp:inline>
+            <wp:extent cx="4620126" cy="7392202"/>
+            <wp:effectExtent b="0" l="0" r="0" t="0"/>
+            <wp:docPr descr="" title="" id="98" name="Picture"/>
+            <a:graphic>
+              <a:graphicData uri="http://schemas.openxmlformats.org/drawingml/2006/picture">
+                <pic:pic>
+                  <pic:nvPicPr>
+                    <pic:cNvPr descr="template_dept_files/figure-docx/unnamed-chunk-23-15.png" id="99" name="Picture"/>
+                    <pic:cNvPicPr>
+                      <a:picLocks noChangeArrowheads="1" noChangeAspect="1"/>
+                    </pic:cNvPicPr>
+                  </pic:nvPicPr>
+                  <pic:blipFill>
+                    <a:blip r:embed="rId97"/>
+                    <a:stretch>
+                      <a:fillRect/>
+                    </a:stretch>
+                  </pic:blipFill>
+                  <pic:spPr bwMode="auto">
+                    <a:xfrm>
+                      <a:off x="0" y="0"/>
+                      <a:ext cx="4620126" cy="7392202"/>
+                    </a:xfrm>
+                    <a:prstGeom prst="rect">
+                      <a:avLst/>
+                    </a:prstGeom>
+                    <a:noFill/>
+                    <a:ln w="9525">
+                      <a:noFill/>
+                      <a:headEnd/>
+                      <a:tailEnd/>
+                    </a:ln>
+                  </pic:spPr>
+                </pic:pic>
+              </a:graphicData>
+            </a:graphic>
+          </wp:inline>
+        </w:drawing>
+      </w:r>
+      <w:r>
+        <w:drawing>
+          <wp:inline>
+            <wp:extent cx="4620126" cy="7392202"/>
+            <wp:effectExtent b="0" l="0" r="0" t="0"/>
+            <wp:docPr descr="" title="" id="101" name="Picture"/>
+            <a:graphic>
+              <a:graphicData uri="http://schemas.openxmlformats.org/drawingml/2006/picture">
+                <pic:pic>
+                  <pic:nvPicPr>
+                    <pic:cNvPr descr="template_dept_files/figure-docx/unnamed-chunk-23-16.png" id="102" name="Picture"/>
+                    <pic:cNvPicPr>
+                      <a:picLocks noChangeArrowheads="1" noChangeAspect="1"/>
+                    </pic:cNvPicPr>
+                  </pic:nvPicPr>
+                  <pic:blipFill>
+                    <a:blip r:embed="rId100"/>
+                    <a:stretch>
+                      <a:fillRect/>
+                    </a:stretch>
+                  </pic:blipFill>
+                  <pic:spPr bwMode="auto">
+                    <a:xfrm>
+                      <a:off x="0" y="0"/>
+                      <a:ext cx="4620126" cy="7392202"/>
+                    </a:xfrm>
+                    <a:prstGeom prst="rect">
+                      <a:avLst/>
+                    </a:prstGeom>
+                    <a:noFill/>
+                    <a:ln w="9525">
+                      <a:noFill/>
+                      <a:headEnd/>
+                      <a:tailEnd/>
+                    </a:ln>
+                  </pic:spPr>
+                </pic:pic>
+              </a:graphicData>
+            </a:graphic>
+          </wp:inline>
+        </w:drawing>
+      </w:r>
+      <w:r>
+        <w:drawing>
+          <wp:inline>
+            <wp:extent cx="4620126" cy="7392202"/>
+            <wp:effectExtent b="0" l="0" r="0" t="0"/>
+            <wp:docPr descr="" title="" id="104" name="Picture"/>
+            <a:graphic>
+              <a:graphicData uri="http://schemas.openxmlformats.org/drawingml/2006/picture">
+                <pic:pic>
+                  <pic:nvPicPr>
+                    <pic:cNvPr descr="template_dept_files/figure-docx/unnamed-chunk-23-17.png" id="105" name="Picture"/>
+                    <pic:cNvPicPr>
+                      <a:picLocks noChangeArrowheads="1" noChangeAspect="1"/>
+                    </pic:cNvPicPr>
+                  </pic:nvPicPr>
+                  <pic:blipFill>
+                    <a:blip r:embed="rId103"/>
+                    <a:stretch>
+                      <a:fillRect/>
+                    </a:stretch>
+                  </pic:blipFill>
+                  <pic:spPr bwMode="auto">
+                    <a:xfrm>
+                      <a:off x="0" y="0"/>
+                      <a:ext cx="4620126" cy="7392202"/>
+                    </a:xfrm>
+                    <a:prstGeom prst="rect">
+                      <a:avLst/>
+                    </a:prstGeom>
+                    <a:noFill/>
+                    <a:ln w="9525">
+                      <a:noFill/>
+                      <a:headEnd/>
+                      <a:tailEnd/>
+                    </a:ln>
+                  </pic:spPr>
+                </pic:pic>
+              </a:graphicData>
+            </a:graphic>
+          </wp:inline>
+        </w:drawing>
+      </w:r>
+      <w:r>
+        <w:drawing>
+          <wp:inline>
+            <wp:extent cx="4620126" cy="7392202"/>
+            <wp:effectExtent b="0" l="0" r="0" t="0"/>
+            <wp:docPr descr="" title="" id="107" name="Picture"/>
+            <a:graphic>
+              <a:graphicData uri="http://schemas.openxmlformats.org/drawingml/2006/picture">
+                <pic:pic>
+                  <pic:nvPicPr>
+                    <pic:cNvPr descr="template_dept_files/figure-docx/unnamed-chunk-23-18.png" id="108" name="Picture"/>
+                    <pic:cNvPicPr>
+                      <a:picLocks noChangeArrowheads="1" noChangeAspect="1"/>
+                    </pic:cNvPicPr>
+                  </pic:nvPicPr>
+                  <pic:blipFill>
+                    <a:blip r:embed="rId106"/>
+                    <a:stretch>
+                      <a:fillRect/>
+                    </a:stretch>
+                  </pic:blipFill>
+                  <pic:spPr bwMode="auto">
+                    <a:xfrm>
+                      <a:off x="0" y="0"/>
+                      <a:ext cx="4620126" cy="7392202"/>
+                    </a:xfrm>
+                    <a:prstGeom prst="rect">
+                      <a:avLst/>
+                    </a:prstGeom>
+                    <a:noFill/>
+                    <a:ln w="9525">
+                      <a:noFill/>
+                      <a:headEnd/>
+                      <a:tailEnd/>
+                    </a:ln>
+                  </pic:spPr>
+                </pic:pic>
+              </a:graphicData>
+            </a:graphic>
+          </wp:inline>
+        </w:drawing>
+      </w:r>
+      <w:r>
+        <w:drawing>
+          <wp:inline>
+            <wp:extent cx="4620126" cy="7392202"/>
+            <wp:effectExtent b="0" l="0" r="0" t="0"/>
+            <wp:docPr descr="" title="" id="110" name="Picture"/>
+            <a:graphic>
+              <a:graphicData uri="http://schemas.openxmlformats.org/drawingml/2006/picture">
+                <pic:pic>
+                  <pic:nvPicPr>
+                    <pic:cNvPr descr="template_dept_files/figure-docx/unnamed-chunk-23-19.png" id="111" name="Picture"/>
+                    <pic:cNvPicPr>
+                      <a:picLocks noChangeArrowheads="1" noChangeAspect="1"/>
+                    </pic:cNvPicPr>
+                  </pic:nvPicPr>
+                  <pic:blipFill>
+                    <a:blip r:embed="rId109"/>
+                    <a:stretch>
+                      <a:fillRect/>
+                    </a:stretch>
+                  </pic:blipFill>
+                  <pic:spPr bwMode="auto">
+                    <a:xfrm>
+                      <a:off x="0" y="0"/>
+                      <a:ext cx="4620126" cy="7392202"/>
+                    </a:xfrm>
+                    <a:prstGeom prst="rect">
+                      <a:avLst/>
+                    </a:prstGeom>
+                    <a:noFill/>
+                    <a:ln w="9525">
+                      <a:noFill/>
+                      <a:headEnd/>
+                      <a:tailEnd/>
+                    </a:ln>
+                  </pic:spPr>
+                </pic:pic>
+              </a:graphicData>
+            </a:graphic>
+          </wp:inline>
+        </w:drawing>
+      </w:r>
+      <w:r>
+        <w:drawing>
+          <wp:inline>
+            <wp:extent cx="4620126" cy="7392202"/>
+            <wp:effectExtent b="0" l="0" r="0" t="0"/>
+            <wp:docPr descr="" title="" id="113" name="Picture"/>
+            <a:graphic>
+              <a:graphicData uri="http://schemas.openxmlformats.org/drawingml/2006/picture">
+                <pic:pic>
+                  <pic:nvPicPr>
+                    <pic:cNvPr descr="template_dept_files/figure-docx/unnamed-chunk-23-20.png" id="114" name="Picture"/>
+                    <pic:cNvPicPr>
+                      <a:picLocks noChangeArrowheads="1" noChangeAspect="1"/>
+                    </pic:cNvPicPr>
+                  </pic:nvPicPr>
+                  <pic:blipFill>
+                    <a:blip r:embed="rId112"/>
+                    <a:stretch>
+                      <a:fillRect/>
+                    </a:stretch>
+                  </pic:blipFill>
+                  <pic:spPr bwMode="auto">
+                    <a:xfrm>
+                      <a:off x="0" y="0"/>
+                      <a:ext cx="4620126" cy="7392202"/>
+                    </a:xfrm>
+                    <a:prstGeom prst="rect">
+                      <a:avLst/>
+                    </a:prstGeom>
+                    <a:noFill/>
+                    <a:ln w="9525">
+                      <a:noFill/>
+                      <a:headEnd/>
+                      <a:tailEnd/>
+                    </a:ln>
+                  </pic:spPr>
+                </pic:pic>
+              </a:graphicData>
+            </a:graphic>
+          </wp:inline>
+        </w:drawing>
+      </w:r>
+      <w:r>
+        <w:drawing>
+          <wp:inline>
+            <wp:extent cx="4620126" cy="7392202"/>
+            <wp:effectExtent b="0" l="0" r="0" t="0"/>
+            <wp:docPr descr="" title="" id="116" name="Picture"/>
+            <a:graphic>
+              <a:graphicData uri="http://schemas.openxmlformats.org/drawingml/2006/picture">
+                <pic:pic>
+                  <pic:nvPicPr>
+                    <pic:cNvPr descr="template_dept_files/figure-docx/unnamed-chunk-23-21.png" id="117" name="Picture"/>
+                    <pic:cNvPicPr>
+                      <a:picLocks noChangeArrowheads="1" noChangeAspect="1"/>
+                    </pic:cNvPicPr>
+                  </pic:nvPicPr>
+                  <pic:blipFill>
+                    <a:blip r:embed="rId115"/>
+                    <a:stretch>
+                      <a:fillRect/>
+                    </a:stretch>
+                  </pic:blipFill>
+                  <pic:spPr bwMode="auto">
+                    <a:xfrm>
+                      <a:off x="0" y="0"/>
+                      <a:ext cx="4620126" cy="7392202"/>
+                    </a:xfrm>
+                    <a:prstGeom prst="rect">
+                      <a:avLst/>
+                    </a:prstGeom>
+                    <a:noFill/>
+                    <a:ln w="9525">
+                      <a:noFill/>
+                      <a:headEnd/>
+                      <a:tailEnd/>
+                    </a:ln>
+                  </pic:spPr>
+                </pic:pic>
+              </a:graphicData>
+            </a:graphic>
+          </wp:inline>
+        </w:drawing>
+      </w:r>
+      <w:r>
+        <w:drawing>
+          <wp:inline>
+            <wp:extent cx="4620126" cy="7392202"/>
+            <wp:effectExtent b="0" l="0" r="0" t="0"/>
+            <wp:docPr descr="" title="" id="119" name="Picture"/>
+            <a:graphic>
+              <a:graphicData uri="http://schemas.openxmlformats.org/drawingml/2006/picture">
+                <pic:pic>
+                  <pic:nvPicPr>
+                    <pic:cNvPr descr="template_dept_files/figure-docx/unnamed-chunk-23-22.png" id="120" name="Picture"/>
+                    <pic:cNvPicPr>
+                      <a:picLocks noChangeArrowheads="1" noChangeAspect="1"/>
+                    </pic:cNvPicPr>
+                  </pic:nvPicPr>
+                  <pic:blipFill>
+                    <a:blip r:embed="rId118"/>
+                    <a:stretch>
+                      <a:fillRect/>
+                    </a:stretch>
+                  </pic:blipFill>
+                  <pic:spPr bwMode="auto">
+                    <a:xfrm>
+                      <a:off x="0" y="0"/>
+                      <a:ext cx="4620126" cy="7392202"/>
+                    </a:xfrm>
+                    <a:prstGeom prst="rect">
+                      <a:avLst/>
+                    </a:prstGeom>
+                    <a:noFill/>
+                    <a:ln w="9525">
+                      <a:noFill/>
+                      <a:headEnd/>
+                      <a:tailEnd/>
+                    </a:ln>
+                  </pic:spPr>
+                </pic:pic>
+              </a:graphicData>
+            </a:graphic>
+          </wp:inline>
+        </w:drawing>
+      </w:r>
+      <w:r>
+        <w:drawing>
+          <wp:inline>
+            <wp:extent cx="4620126" cy="7392202"/>
+            <wp:effectExtent b="0" l="0" r="0" t="0"/>
+            <wp:docPr descr="" title="" id="122" name="Picture"/>
+            <a:graphic>
+              <a:graphicData uri="http://schemas.openxmlformats.org/drawingml/2006/picture">
+                <pic:pic>
+                  <pic:nvPicPr>
+                    <pic:cNvPr descr="template_dept_files/figure-docx/unnamed-chunk-23-23.png" id="123" name="Picture"/>
+                    <pic:cNvPicPr>
+                      <a:picLocks noChangeArrowheads="1" noChangeAspect="1"/>
+                    </pic:cNvPicPr>
+                  </pic:nvPicPr>
+                  <pic:blipFill>
+                    <a:blip r:embed="rId121"/>
+                    <a:stretch>
+                      <a:fillRect/>
+                    </a:stretch>
+                  </pic:blipFill>
+                  <pic:spPr bwMode="auto">
+                    <a:xfrm>
+                      <a:off x="0" y="0"/>
+                      <a:ext cx="4620126" cy="7392202"/>
+                    </a:xfrm>
+                    <a:prstGeom prst="rect">
+                      <a:avLst/>
+                    </a:prstGeom>
+                    <a:noFill/>
+                    <a:ln w="9525">
+                      <a:noFill/>
+                      <a:headEnd/>
+                      <a:tailEnd/>
+                    </a:ln>
+                  </pic:spPr>
+                </pic:pic>
+              </a:graphicData>
+            </a:graphic>
+          </wp:inline>
+        </w:drawing>
+      </w:r>
+      <w:r>
+        <w:drawing>
+          <wp:inline>
+            <wp:extent cx="4620126" cy="7392202"/>
+            <wp:effectExtent b="0" l="0" r="0" t="0"/>
+            <wp:docPr descr="" title="" id="125" name="Picture"/>
+            <a:graphic>
+              <a:graphicData uri="http://schemas.openxmlformats.org/drawingml/2006/picture">
+                <pic:pic>
+                  <pic:nvPicPr>
+                    <pic:cNvPr descr="template_dept_files/figure-docx/unnamed-chunk-23-24.png" id="126" name="Picture"/>
+                    <pic:cNvPicPr>
+                      <a:picLocks noChangeArrowheads="1" noChangeAspect="1"/>
+                    </pic:cNvPicPr>
+                  </pic:nvPicPr>
+                  <pic:blipFill>
+                    <a:blip r:embed="rId124"/>
+                    <a:stretch>
+                      <a:fillRect/>
+                    </a:stretch>
+                  </pic:blipFill>
+                  <pic:spPr bwMode="auto">
+                    <a:xfrm>
+                      <a:off x="0" y="0"/>
+                      <a:ext cx="4620126" cy="7392202"/>
+                    </a:xfrm>
+                    <a:prstGeom prst="rect">
+                      <a:avLst/>
+                    </a:prstGeom>
+                    <a:noFill/>
+                    <a:ln w="9525">
+                      <a:noFill/>
+                      <a:headEnd/>
+                      <a:tailEnd/>
+                    </a:ln>
+                  </pic:spPr>
+                </pic:pic>
+              </a:graphicData>
+            </a:graphic>
+          </wp:inline>
+        </w:drawing>
+      </w:r>
+      <w:r>
+        <w:drawing>
+          <wp:inline>
+            <wp:extent cx="4620126" cy="7392202"/>
+            <wp:effectExtent b="0" l="0" r="0" t="0"/>
+            <wp:docPr descr="" title="" id="128" name="Picture"/>
+            <a:graphic>
+              <a:graphicData uri="http://schemas.openxmlformats.org/drawingml/2006/picture">
+                <pic:pic>
+                  <pic:nvPicPr>
+                    <pic:cNvPr descr="template_dept_files/figure-docx/unnamed-chunk-23-25.png" id="129" name="Picture"/>
+                    <pic:cNvPicPr>
+                      <a:picLocks noChangeArrowheads="1" noChangeAspect="1"/>
+                    </pic:cNvPicPr>
+                  </pic:nvPicPr>
+                  <pic:blipFill>
+                    <a:blip r:embed="rId127"/>
+                    <a:stretch>
+                      <a:fillRect/>
+                    </a:stretch>
+                  </pic:blipFill>
+                  <pic:spPr bwMode="auto">
+                    <a:xfrm>
+                      <a:off x="0" y="0"/>
+                      <a:ext cx="4620126" cy="7392202"/>
+                    </a:xfrm>
+                    <a:prstGeom prst="rect">
+                      <a:avLst/>
+                    </a:prstGeom>
+                    <a:noFill/>
+                    <a:ln w="9525">
+                      <a:noFill/>
+                      <a:headEnd/>
+                      <a:tailEnd/>
+                    </a:ln>
+                  </pic:spPr>
+                </pic:pic>
+              </a:graphicData>
+            </a:graphic>
+          </wp:inline>
+        </w:drawing>
+      </w:r>
+      <w:r>
+        <w:drawing>
+          <wp:inline>
+            <wp:extent cx="4620126" cy="7392202"/>
+            <wp:effectExtent b="0" l="0" r="0" t="0"/>
+            <wp:docPr descr="" title="" id="131" name="Picture"/>
+            <a:graphic>
+              <a:graphicData uri="http://schemas.openxmlformats.org/drawingml/2006/picture">
+                <pic:pic>
+                  <pic:nvPicPr>
+                    <pic:cNvPr descr="template_dept_files/figure-docx/unnamed-chunk-23-26.png" id="132" name="Picture"/>
+                    <pic:cNvPicPr>
+                      <a:picLocks noChangeArrowheads="1" noChangeAspect="1"/>
+                    </pic:cNvPicPr>
+                  </pic:nvPicPr>
+                  <pic:blipFill>
+                    <a:blip r:embed="rId130"/>
+                    <a:stretch>
+                      <a:fillRect/>
+                    </a:stretch>
+                  </pic:blipFill>
+                  <pic:spPr bwMode="auto">
+                    <a:xfrm>
+                      <a:off x="0" y="0"/>
+                      <a:ext cx="4620126" cy="7392202"/>
+                    </a:xfrm>
+                    <a:prstGeom prst="rect">
+                      <a:avLst/>
+                    </a:prstGeom>
+                    <a:noFill/>
+                    <a:ln w="9525">
+                      <a:noFill/>
+                      <a:headEnd/>
+                      <a:tailEnd/>
+                    </a:ln>
+                  </pic:spPr>
+                </pic:pic>
+              </a:graphicData>
+            </a:graphic>
+          </wp:inline>
+        </w:drawing>
+      </w:r>
+      <w:r>
+        <w:drawing>
+          <wp:inline>
+            <wp:extent cx="4620126" cy="7392202"/>
+            <wp:effectExtent b="0" l="0" r="0" t="0"/>
+            <wp:docPr descr="" title="" id="134" name="Picture"/>
+            <a:graphic>
+              <a:graphicData uri="http://schemas.openxmlformats.org/drawingml/2006/picture">
+                <pic:pic>
+                  <pic:nvPicPr>
+                    <pic:cNvPr descr="template_dept_files/figure-docx/unnamed-chunk-23-27.png" id="135" name="Picture"/>
+                    <pic:cNvPicPr>
+                      <a:picLocks noChangeArrowheads="1" noChangeAspect="1"/>
+                    </pic:cNvPicPr>
+                  </pic:nvPicPr>
+                  <pic:blipFill>
+                    <a:blip r:embed="rId133"/>
+                    <a:stretch>
+                      <a:fillRect/>
+                    </a:stretch>
+                  </pic:blipFill>
+                  <pic:spPr bwMode="auto">
+                    <a:xfrm>
+                      <a:off x="0" y="0"/>
+                      <a:ext cx="4620126" cy="7392202"/>
+                    </a:xfrm>
+                    <a:prstGeom prst="rect">
+                      <a:avLst/>
+                    </a:prstGeom>
+                    <a:noFill/>
+                    <a:ln w="9525">
+                      <a:noFill/>
+                      <a:headEnd/>
+                      <a:tailEnd/>
+                    </a:ln>
+                  </pic:spPr>
+                </pic:pic>
+              </a:graphicData>
+            </a:graphic>
+          </wp:inline>
+        </w:drawing>
+      </w:r>
+      <w:r>
+        <w:drawing>
+          <wp:inline>
+            <wp:extent cx="4620126" cy="7392202"/>
+            <wp:effectExtent b="0" l="0" r="0" t="0"/>
+            <wp:docPr descr="" title="" id="137" name="Picture"/>
+            <a:graphic>
+              <a:graphicData uri="http://schemas.openxmlformats.org/drawingml/2006/picture">
+                <pic:pic>
+                  <pic:nvPicPr>
+                    <pic:cNvPr descr="template_dept_files/figure-docx/unnamed-chunk-23-28.png" id="138" name="Picture"/>
+                    <pic:cNvPicPr>
+                      <a:picLocks noChangeArrowheads="1" noChangeAspect="1"/>
+                    </pic:cNvPicPr>
+                  </pic:nvPicPr>
+                  <pic:blipFill>
+                    <a:blip r:embed="rId136"/>
+                    <a:stretch>
+                      <a:fillRect/>
+                    </a:stretch>
+                  </pic:blipFill>
+                  <pic:spPr bwMode="auto">
+                    <a:xfrm>
+                      <a:off x="0" y="0"/>
+                      <a:ext cx="4620126" cy="7392202"/>
+                    </a:xfrm>
+                    <a:prstGeom prst="rect">
+                      <a:avLst/>
+                    </a:prstGeom>
+                    <a:noFill/>
+                    <a:ln w="9525">
+                      <a:noFill/>
+                      <a:headEnd/>
+                      <a:tailEnd/>
+                    </a:ln>
+                  </pic:spPr>
+                </pic:pic>
+              </a:graphicData>
+            </a:graphic>
+          </wp:inline>
+        </w:drawing>
+      </w:r>
+      <w:r>
+        <w:drawing>
+          <wp:inline>
+            <wp:extent cx="4620126" cy="7392202"/>
+            <wp:effectExtent b="0" l="0" r="0" t="0"/>
+            <wp:docPr descr="" title="" id="140" name="Picture"/>
+            <a:graphic>
+              <a:graphicData uri="http://schemas.openxmlformats.org/drawingml/2006/picture">
+                <pic:pic>
+                  <pic:nvPicPr>
+                    <pic:cNvPr descr="template_dept_files/figure-docx/unnamed-chunk-23-29.png" id="141" name="Picture"/>
+                    <pic:cNvPicPr>
+                      <a:picLocks noChangeArrowheads="1" noChangeAspect="1"/>
+                    </pic:cNvPicPr>
+                  </pic:nvPicPr>
+                  <pic:blipFill>
+                    <a:blip r:embed="rId139"/>
+                    <a:stretch>
+                      <a:fillRect/>
+                    </a:stretch>
+                  </pic:blipFill>
+                  <pic:spPr bwMode="auto">
+                    <a:xfrm>
+                      <a:off x="0" y="0"/>
+                      <a:ext cx="4620126" cy="7392202"/>
+                    </a:xfrm>
+                    <a:prstGeom prst="rect">
+                      <a:avLst/>
+                    </a:prstGeom>
+                    <a:noFill/>
+                    <a:ln w="9525">
+                      <a:noFill/>
+                      <a:headEnd/>
+                      <a:tailEnd/>
+                    </a:ln>
+                  </pic:spPr>
+                </pic:pic>
+              </a:graphicData>
+            </a:graphic>
+          </wp:inline>
+        </w:drawing>
+      </w:r>
+      <w:r>
+        <w:drawing>
+          <wp:inline>
+            <wp:extent cx="4620126" cy="7392202"/>
+            <wp:effectExtent b="0" l="0" r="0" t="0"/>
+            <wp:docPr descr="" title="" id="143" name="Picture"/>
+            <a:graphic>
+              <a:graphicData uri="http://schemas.openxmlformats.org/drawingml/2006/picture">
+                <pic:pic>
+                  <pic:nvPicPr>
+                    <pic:cNvPr descr="template_dept_files/figure-docx/unnamed-chunk-23-30.png" id="144" name="Picture"/>
+                    <pic:cNvPicPr>
+                      <a:picLocks noChangeArrowheads="1" noChangeAspect="1"/>
+                    </pic:cNvPicPr>
+                  </pic:nvPicPr>
+                  <pic:blipFill>
+                    <a:blip r:embed="rId142"/>
+                    <a:stretch>
+                      <a:fillRect/>
+                    </a:stretch>
+                  </pic:blipFill>
+                  <pic:spPr bwMode="auto">
+                    <a:xfrm>
+                      <a:off x="0" y="0"/>
+                      <a:ext cx="4620126" cy="7392202"/>
+                    </a:xfrm>
+                    <a:prstGeom prst="rect">
+                      <a:avLst/>
+                    </a:prstGeom>
+                    <a:noFill/>
+                    <a:ln w="9525">
+                      <a:noFill/>
+                      <a:headEnd/>
+                      <a:tailEnd/>
+                    </a:ln>
+                  </pic:spPr>
+                </pic:pic>
+              </a:graphicData>
+            </a:graphic>
+          </wp:inline>
+        </w:drawing>
+      </w:r>
+      <w:r>
+        <w:drawing>
+          <wp:inline>
+            <wp:extent cx="4620126" cy="7392202"/>
+            <wp:effectExtent b="0" l="0" r="0" t="0"/>
+            <wp:docPr descr="" title="" id="146" name="Picture"/>
+            <a:graphic>
+              <a:graphicData uri="http://schemas.openxmlformats.org/drawingml/2006/picture">
+                <pic:pic>
+                  <pic:nvPicPr>
+                    <pic:cNvPr descr="template_dept_files/figure-docx/unnamed-chunk-23-31.png" id="147" name="Picture"/>
+                    <pic:cNvPicPr>
+                      <a:picLocks noChangeArrowheads="1" noChangeAspect="1"/>
+                    </pic:cNvPicPr>
+                  </pic:nvPicPr>
+                  <pic:blipFill>
+                    <a:blip r:embed="rId145"/>
+                    <a:stretch>
+                      <a:fillRect/>
+                    </a:stretch>
+                  </pic:blipFill>
+                  <pic:spPr bwMode="auto">
+                    <a:xfrm>
+                      <a:off x="0" y="0"/>
+                      <a:ext cx="4620126" cy="7392202"/>
+                    </a:xfrm>
+                    <a:prstGeom prst="rect">
+                      <a:avLst/>
+                    </a:prstGeom>
+                    <a:noFill/>
+                    <a:ln w="9525">
+                      <a:noFill/>
+                      <a:headEnd/>
+                      <a:tailEnd/>
+                    </a:ln>
+                  </pic:spPr>
+                </pic:pic>
+              </a:graphicData>
+            </a:graphic>
+          </wp:inline>
+        </w:drawing>
+      </w:r>
+      <w:r>
+        <w:drawing>
+          <wp:inline>
+            <wp:extent cx="4620126" cy="7392202"/>
+            <wp:effectExtent b="0" l="0" r="0" t="0"/>
+            <wp:docPr descr="" title="" id="149" name="Picture"/>
+            <a:graphic>
+              <a:graphicData uri="http://schemas.openxmlformats.org/drawingml/2006/picture">
+                <pic:pic>
+                  <pic:nvPicPr>
+                    <pic:cNvPr descr="template_dept_files/figure-docx/unnamed-chunk-23-32.png" id="150" name="Picture"/>
+                    <pic:cNvPicPr>
+                      <a:picLocks noChangeArrowheads="1" noChangeAspect="1"/>
+                    </pic:cNvPicPr>
+                  </pic:nvPicPr>
+                  <pic:blipFill>
+                    <a:blip r:embed="rId148"/>
+                    <a:stretch>
+                      <a:fillRect/>
+                    </a:stretch>
+                  </pic:blipFill>
+                  <pic:spPr bwMode="auto">
+                    <a:xfrm>
+                      <a:off x="0" y="0"/>
+                      <a:ext cx="4620126" cy="7392202"/>
+                    </a:xfrm>
+                    <a:prstGeom prst="rect">
+                      <a:avLst/>
+                    </a:prstGeom>
+                    <a:noFill/>
+                    <a:ln w="9525">
+                      <a:noFill/>
+                      <a:headEnd/>
+                      <a:tailEnd/>
+                    </a:ln>
+                  </pic:spPr>
+                </pic:pic>
+              </a:graphicData>
+            </a:graphic>
+          </wp:inline>
+        </w:drawing>
+      </w:r>
     </w:p>
-    <w:bookmarkEnd w:id="85"/>
-    <w:bookmarkEnd w:id="86"/>
+    <w:bookmarkEnd w:id="151"/>
+    <w:bookmarkEnd w:id="152"/>
     <w:sectPr/>
   </w:body>
 </w:document>

</xml_diff>

<commit_message>
ajout grapjique biomasse échelle dept
</commit_message>
<xml_diff>
--- a/template_dept.docx
+++ b/template_dept.docx
@@ -174,7 +174,7 @@
               <a:graphicData uri="http://schemas.openxmlformats.org/drawingml/2006/picture">
                 <pic:pic>
                   <pic:nvPicPr>
-                    <pic:cNvPr descr="template_dept_files/figure-docx/unnamed-chunk-6-1.png" id="22" name="Picture"/>
+                    <pic:cNvPr descr="template_dept_files/figure-docx/unnamed-chunk-5-1.png" id="22" name="Picture"/>
                     <pic:cNvPicPr>
                       <a:picLocks noChangeArrowheads="1" noChangeAspect="1"/>
                     </pic:cNvPicPr>
@@ -15227,7 +15227,7 @@
               <a:graphicData uri="http://schemas.openxmlformats.org/drawingml/2006/picture">
                 <pic:pic>
                   <pic:nvPicPr>
-                    <pic:cNvPr descr="template_dept_files/figure-docx/unnamed-chunk-9-1.png" id="27" name="Picture"/>
+                    <pic:cNvPr descr="template_dept_files/figure-docx/unnamed-chunk-8-1.png" id="27" name="Picture"/>
                     <pic:cNvPicPr>
                       <a:picLocks noChangeArrowheads="1" noChangeAspect="1"/>
                     </pic:cNvPicPr>
@@ -15495,7 +15495,7 @@
               <a:graphicData uri="http://schemas.openxmlformats.org/drawingml/2006/picture">
                 <pic:pic>
                   <pic:nvPicPr>
-                    <pic:cNvPr descr="template_dept_files/figure-docx/unnamed-chunk-16-1.png" id="33" name="Picture"/>
+                    <pic:cNvPr descr="template_dept_files/figure-docx/unnamed-chunk-15-1.png" id="33" name="Picture"/>
                     <pic:cNvPicPr>
                       <a:picLocks noChangeArrowheads="1" noChangeAspect="1"/>
                     </pic:cNvPicPr>
@@ -15542,7 +15542,7 @@
               <a:graphicData uri="http://schemas.openxmlformats.org/drawingml/2006/picture">
                 <pic:pic>
                   <pic:nvPicPr>
-                    <pic:cNvPr descr="template_dept_files/figure-docx/unnamed-chunk-17-1.png" id="36" name="Picture"/>
+                    <pic:cNvPr descr="template_dept_files/figure-docx/unnamed-chunk-16-1.png" id="36" name="Picture"/>
                     <pic:cNvPicPr>
                       <a:picLocks noChangeArrowheads="1" noChangeAspect="1"/>
                     </pic:cNvPicPr>
@@ -15597,7 +15597,7 @@
               <a:graphicData uri="http://schemas.openxmlformats.org/drawingml/2006/picture">
                 <pic:pic>
                   <pic:nvPicPr>
-                    <pic:cNvPr descr="template_dept_files/figure-docx/unnamed-chunk-18-1.png" id="39" name="Picture"/>
+                    <pic:cNvPr descr="template_dept_files/figure-docx/unnamed-chunk-17-1.png" id="39" name="Picture"/>
                     <pic:cNvPicPr>
                       <a:picLocks noChangeArrowheads="1" noChangeAspect="1"/>
                     </pic:cNvPicPr>
@@ -15663,7 +15663,7 @@
               <a:graphicData uri="http://schemas.openxmlformats.org/drawingml/2006/picture">
                 <pic:pic>
                   <pic:nvPicPr>
-                    <pic:cNvPr descr="template_dept_files/figure-docx/unnamed-chunk-19-1.png" id="43" name="Picture"/>
+                    <pic:cNvPr descr="template_dept_files/figure-docx/unnamed-chunk-18-1.png" id="43" name="Picture"/>
                     <pic:cNvPicPr>
                       <a:picLocks noChangeArrowheads="1" noChangeAspect="1"/>
                     </pic:cNvPicPr>
@@ -15729,7 +15729,7 @@
               <a:graphicData uri="http://schemas.openxmlformats.org/drawingml/2006/picture">
                 <pic:pic>
                   <pic:nvPicPr>
-                    <pic:cNvPr descr="template_dept_files/figure-docx/unnamed-chunk-20-1.png" id="47" name="Picture"/>
+                    <pic:cNvPr descr="template_dept_files/figure-docx/unnamed-chunk-19-1.png" id="47" name="Picture"/>
                     <pic:cNvPicPr>
                       <a:picLocks noChangeArrowheads="1" noChangeAspect="1"/>
                     </pic:cNvPicPr>
@@ -15765,7 +15765,7 @@
     <w:bookmarkEnd w:id="48"/>
     <w:bookmarkEnd w:id="49"/>
     <w:bookmarkEnd w:id="50"/>
-    <w:bookmarkStart w:id="97" w:name="a-léchelle-du-département"/>
+    <w:bookmarkStart w:id="103" w:name="a-léchelle-du-département"/>
     <w:p>
       <w:pPr>
         <w:pStyle w:val="Heading1"/>
@@ -15783,7 +15783,7 @@
         <w:t xml:space="preserve">A l’échelle du département</w:t>
       </w:r>
     </w:p>
-    <w:bookmarkStart w:id="57" w:name="les-espèces-par-département"/>
+    <w:bookmarkStart w:id="54" w:name="les-espèces-par-département"/>
     <w:p>
       <w:pPr>
         <w:pStyle w:val="Heading2"/>
@@ -15831,7 +15831,7 @@
               <a:graphicData uri="http://schemas.openxmlformats.org/drawingml/2006/picture">
                 <pic:pic>
                   <pic:nvPicPr>
-                    <pic:cNvPr descr="template_dept_files/figure-docx/unnamed-chunk-21-1.png" id="53" name="Picture"/>
+                    <pic:cNvPr descr="template_dept_files/figure-docx/unnamed-chunk-20-1.png" id="53" name="Picture"/>
                     <pic:cNvPicPr>
                       <a:picLocks noChangeArrowheads="1" noChangeAspect="1"/>
                     </pic:cNvPicPr>
@@ -15864,27 +15864,46 @@
         </w:drawing>
       </w:r>
     </w:p>
+    <w:bookmarkEnd w:id="54"/>
+    <w:bookmarkStart w:id="58" w:name="abondance-numérique"/>
     <w:p>
       <w:pPr>
-        <w:pStyle w:val="BodyText"/>
+        <w:pStyle w:val="Heading2"/>
+      </w:pPr>
+      <w:r>
+        <w:rPr>
+          <w:rStyle w:val="SectionNumber"/>
+        </w:rPr>
+        <w:t xml:space="preserve">3.2</w:t>
+      </w:r>
+      <w:r>
+        <w:tab/>
+      </w:r>
+      <w:r>
+        <w:t xml:space="preserve">Abondance numérique</w:t>
+      </w:r>
+    </w:p>
+    <w:p>
+      <w:pPr>
+        <w:pStyle w:val="FirstParagraph"/>
       </w:pPr>
       <w:r>
         <w:drawing>
           <wp:inline>
             <wp:extent cx="4620126" cy="3696101"/>
             <wp:effectExtent b="0" l="0" r="0" t="0"/>
-            <wp:docPr descr="" title="" id="55" name="Picture"/>
+            <wp:docPr descr="" title="" id="56" name="Picture"/>
             <a:graphic>
               <a:graphicData uri="http://schemas.openxmlformats.org/drawingml/2006/picture">
                 <pic:pic>
                   <pic:nvPicPr>
-                    <pic:cNvPr descr="template_dept_files/figure-docx/unnamed-chunk-22-1.png" id="56" name="Picture"/>
+                    <pic:cNvPr descr="template_dept_files/figure-docx/unnamed-chunk-21-1.png" id="57" name="Picture"/>
                     <pic:cNvPicPr>
                       <a:picLocks noChangeArrowheads="1" noChangeAspect="1"/>
                     </pic:cNvPicPr>
                   </pic:nvPicPr>
                   <pic:blipFill>
-                    <a:blip r:embed="rId54"/>
+                    <a:blip r:embed="rId55"/>
                     <a:stretch>
                       <a:fillRect/>
                     </a:stretch>
@@ -15911,8 +15930,8 @@
         </w:drawing>
       </w:r>
     </w:p>
-    <w:bookmarkEnd w:id="57"/>
-    <w:bookmarkStart w:id="88" w:name="X07306594cb5ccbe7b1bc5854a1dd1f060acbf6a"/>
+    <w:bookmarkEnd w:id="58"/>
+    <w:bookmarkStart w:id="59" w:name="abondance-massique"/>
     <w:p>
       <w:pPr>
         <w:pStyle w:val="Heading2"/>
@@ -15921,13 +15940,98 @@
         <w:rPr>
           <w:rStyle w:val="SectionNumber"/>
         </w:rPr>
-        <w:t xml:space="preserve">3.2</w:t>
+        <w:t xml:space="preserve">3.3</w:t>
       </w:r>
       <w:r>
         <w:tab/>
       </w:r>
       <w:r>
-        <w:t xml:space="preserve">Distribution en taille, pour le département</w:t>
+        <w:t xml:space="preserve">Abondance massique</w:t>
+      </w:r>
+    </w:p>
+    <w:bookmarkEnd w:id="59"/>
+    <w:bookmarkStart w:id="63" w:name="richesse-spécifique"/>
+    <w:p>
+      <w:pPr>
+        <w:pStyle w:val="Heading2"/>
+      </w:pPr>
+      <w:r>
+        <w:rPr>
+          <w:rStyle w:val="SectionNumber"/>
+        </w:rPr>
+        <w:t xml:space="preserve">3.4</w:t>
+      </w:r>
+      <w:r>
+        <w:tab/>
+      </w:r>
+      <w:r>
+        <w:t xml:space="preserve">Richesse spécifique</w:t>
+      </w:r>
+    </w:p>
+    <w:p>
+      <w:pPr>
+        <w:pStyle w:val="FirstParagraph"/>
+      </w:pPr>
+      <w:r>
+        <w:drawing>
+          <wp:inline>
+            <wp:extent cx="4620126" cy="3696101"/>
+            <wp:effectExtent b="0" l="0" r="0" t="0"/>
+            <wp:docPr descr="" title="" id="61" name="Picture"/>
+            <a:graphic>
+              <a:graphicData uri="http://schemas.openxmlformats.org/drawingml/2006/picture">
+                <pic:pic>
+                  <pic:nvPicPr>
+                    <pic:cNvPr descr="template_dept_files/figure-docx/unnamed-chunk-22-1.png" id="62" name="Picture"/>
+                    <pic:cNvPicPr>
+                      <a:picLocks noChangeArrowheads="1" noChangeAspect="1"/>
+                    </pic:cNvPicPr>
+                  </pic:nvPicPr>
+                  <pic:blipFill>
+                    <a:blip r:embed="rId60"/>
+                    <a:stretch>
+                      <a:fillRect/>
+                    </a:stretch>
+                  </pic:blipFill>
+                  <pic:spPr bwMode="auto">
+                    <a:xfrm>
+                      <a:off x="0" y="0"/>
+                      <a:ext cx="4620126" cy="3696101"/>
+                    </a:xfrm>
+                    <a:prstGeom prst="rect">
+                      <a:avLst/>
+                    </a:prstGeom>
+                    <a:noFill/>
+                    <a:ln w="9525">
+                      <a:noFill/>
+                      <a:headEnd/>
+                      <a:tailEnd/>
+                    </a:ln>
+                  </pic:spPr>
+                </pic:pic>
+              </a:graphicData>
+            </a:graphic>
+          </wp:inline>
+        </w:drawing>
+      </w:r>
+    </w:p>
+    <w:bookmarkEnd w:id="63"/>
+    <w:bookmarkStart w:id="94" w:name="X4ca60c954ac412661d411e8f470d4f32b8d2aad"/>
+    <w:p>
+      <w:pPr>
+        <w:pStyle w:val="Heading2"/>
+      </w:pPr>
+      <w:r>
+        <w:rPr>
+          <w:rStyle w:val="SectionNumber"/>
+        </w:rPr>
+        <w:t xml:space="preserve">3.5</w:t>
+      </w:r>
+      <w:r>
+        <w:tab/>
+      </w:r>
+      <w:r>
+        <w:t xml:space="preserve">Distribution en taille pour les principales espèces</w:t>
       </w:r>
     </w:p>
     <w:p>
@@ -15947,96 +16051,12 @@
           <wp:inline>
             <wp:extent cx="4620126" cy="7392202"/>
             <wp:effectExtent b="0" l="0" r="0" t="0"/>
-            <wp:docPr descr="" title="" id="59" name="Picture"/>
-            <a:graphic>
-              <a:graphicData uri="http://schemas.openxmlformats.org/drawingml/2006/picture">
-                <pic:pic>
-                  <pic:nvPicPr>
-                    <pic:cNvPr descr="template_dept_files/figure-docx/unnamed-chunk-24-1.png" id="60" name="Picture"/>
-                    <pic:cNvPicPr>
-                      <a:picLocks noChangeArrowheads="1" noChangeAspect="1"/>
-                    </pic:cNvPicPr>
-                  </pic:nvPicPr>
-                  <pic:blipFill>
-                    <a:blip r:embed="rId58"/>
-                    <a:stretch>
-                      <a:fillRect/>
-                    </a:stretch>
-                  </pic:blipFill>
-                  <pic:spPr bwMode="auto">
-                    <a:xfrm>
-                      <a:off x="0" y="0"/>
-                      <a:ext cx="4620126" cy="7392202"/>
-                    </a:xfrm>
-                    <a:prstGeom prst="rect">
-                      <a:avLst/>
-                    </a:prstGeom>
-                    <a:noFill/>
-                    <a:ln w="9525">
-                      <a:noFill/>
-                      <a:headEnd/>
-                      <a:tailEnd/>
-                    </a:ln>
-                  </pic:spPr>
-                </pic:pic>
-              </a:graphicData>
-            </a:graphic>
-          </wp:inline>
-        </w:drawing>
-      </w:r>
-      <w:r>
-        <w:drawing>
-          <wp:inline>
-            <wp:extent cx="4620126" cy="7392202"/>
-            <wp:effectExtent b="0" l="0" r="0" t="0"/>
-            <wp:docPr descr="" title="" id="62" name="Picture"/>
-            <a:graphic>
-              <a:graphicData uri="http://schemas.openxmlformats.org/drawingml/2006/picture">
-                <pic:pic>
-                  <pic:nvPicPr>
-                    <pic:cNvPr descr="template_dept_files/figure-docx/unnamed-chunk-24-2.png" id="63" name="Picture"/>
-                    <pic:cNvPicPr>
-                      <a:picLocks noChangeArrowheads="1" noChangeAspect="1"/>
-                    </pic:cNvPicPr>
-                  </pic:nvPicPr>
-                  <pic:blipFill>
-                    <a:blip r:embed="rId61"/>
-                    <a:stretch>
-                      <a:fillRect/>
-                    </a:stretch>
-                  </pic:blipFill>
-                  <pic:spPr bwMode="auto">
-                    <a:xfrm>
-                      <a:off x="0" y="0"/>
-                      <a:ext cx="4620126" cy="7392202"/>
-                    </a:xfrm>
-                    <a:prstGeom prst="rect">
-                      <a:avLst/>
-                    </a:prstGeom>
-                    <a:noFill/>
-                    <a:ln w="9525">
-                      <a:noFill/>
-                      <a:headEnd/>
-                      <a:tailEnd/>
-                    </a:ln>
-                  </pic:spPr>
-                </pic:pic>
-              </a:graphicData>
-            </a:graphic>
-          </wp:inline>
-        </w:drawing>
-      </w:r>
-      <w:r>
-        <w:drawing>
-          <wp:inline>
-            <wp:extent cx="4620126" cy="7392202"/>
-            <wp:effectExtent b="0" l="0" r="0" t="0"/>
             <wp:docPr descr="" title="" id="65" name="Picture"/>
             <a:graphic>
               <a:graphicData uri="http://schemas.openxmlformats.org/drawingml/2006/picture">
                 <pic:pic>
                   <pic:nvPicPr>
-                    <pic:cNvPr descr="template_dept_files/figure-docx/unnamed-chunk-24-3.png" id="66" name="Picture"/>
+                    <pic:cNvPr descr="template_dept_files/figure-docx/unnamed-chunk-24-1.png" id="66" name="Picture"/>
                     <pic:cNvPicPr>
                       <a:picLocks noChangeArrowheads="1" noChangeAspect="1"/>
                     </pic:cNvPicPr>
@@ -16078,7 +16098,7 @@
               <a:graphicData uri="http://schemas.openxmlformats.org/drawingml/2006/picture">
                 <pic:pic>
                   <pic:nvPicPr>
-                    <pic:cNvPr descr="template_dept_files/figure-docx/unnamed-chunk-24-4.png" id="69" name="Picture"/>
+                    <pic:cNvPr descr="template_dept_files/figure-docx/unnamed-chunk-24-2.png" id="69" name="Picture"/>
                     <pic:cNvPicPr>
                       <a:picLocks noChangeArrowheads="1" noChangeAspect="1"/>
                     </pic:cNvPicPr>
@@ -16120,7 +16140,7 @@
               <a:graphicData uri="http://schemas.openxmlformats.org/drawingml/2006/picture">
                 <pic:pic>
                   <pic:nvPicPr>
-                    <pic:cNvPr descr="template_dept_files/figure-docx/unnamed-chunk-24-5.png" id="72" name="Picture"/>
+                    <pic:cNvPr descr="template_dept_files/figure-docx/unnamed-chunk-24-3.png" id="72" name="Picture"/>
                     <pic:cNvPicPr>
                       <a:picLocks noChangeArrowheads="1" noChangeAspect="1"/>
                     </pic:cNvPicPr>
@@ -16162,7 +16182,7 @@
               <a:graphicData uri="http://schemas.openxmlformats.org/drawingml/2006/picture">
                 <pic:pic>
                   <pic:nvPicPr>
-                    <pic:cNvPr descr="template_dept_files/figure-docx/unnamed-chunk-24-6.png" id="75" name="Picture"/>
+                    <pic:cNvPr descr="template_dept_files/figure-docx/unnamed-chunk-24-4.png" id="75" name="Picture"/>
                     <pic:cNvPicPr>
                       <a:picLocks noChangeArrowheads="1" noChangeAspect="1"/>
                     </pic:cNvPicPr>
@@ -16204,7 +16224,7 @@
               <a:graphicData uri="http://schemas.openxmlformats.org/drawingml/2006/picture">
                 <pic:pic>
                   <pic:nvPicPr>
-                    <pic:cNvPr descr="template_dept_files/figure-docx/unnamed-chunk-24-7.png" id="78" name="Picture"/>
+                    <pic:cNvPr descr="template_dept_files/figure-docx/unnamed-chunk-24-5.png" id="78" name="Picture"/>
                     <pic:cNvPicPr>
                       <a:picLocks noChangeArrowheads="1" noChangeAspect="1"/>
                     </pic:cNvPicPr>
@@ -16246,7 +16266,7 @@
               <a:graphicData uri="http://schemas.openxmlformats.org/drawingml/2006/picture">
                 <pic:pic>
                   <pic:nvPicPr>
-                    <pic:cNvPr descr="template_dept_files/figure-docx/unnamed-chunk-24-8.png" id="81" name="Picture"/>
+                    <pic:cNvPr descr="template_dept_files/figure-docx/unnamed-chunk-24-6.png" id="81" name="Picture"/>
                     <pic:cNvPicPr>
                       <a:picLocks noChangeArrowheads="1" noChangeAspect="1"/>
                     </pic:cNvPicPr>
@@ -16288,7 +16308,7 @@
               <a:graphicData uri="http://schemas.openxmlformats.org/drawingml/2006/picture">
                 <pic:pic>
                   <pic:nvPicPr>
-                    <pic:cNvPr descr="template_dept_files/figure-docx/unnamed-chunk-24-9.png" id="84" name="Picture"/>
+                    <pic:cNvPr descr="template_dept_files/figure-docx/unnamed-chunk-24-7.png" id="84" name="Picture"/>
                     <pic:cNvPicPr>
                       <a:picLocks noChangeArrowheads="1" noChangeAspect="1"/>
                     </pic:cNvPicPr>
@@ -16330,7 +16350,7 @@
               <a:graphicData uri="http://schemas.openxmlformats.org/drawingml/2006/picture">
                 <pic:pic>
                   <pic:nvPicPr>
-                    <pic:cNvPr descr="template_dept_files/figure-docx/unnamed-chunk-24-10.png" id="87" name="Picture"/>
+                    <pic:cNvPr descr="template_dept_files/figure-docx/unnamed-chunk-24-8.png" id="87" name="Picture"/>
                     <pic:cNvPicPr>
                       <a:picLocks noChangeArrowheads="1" noChangeAspect="1"/>
                     </pic:cNvPicPr>
@@ -16362,9 +16382,93 @@
           </wp:inline>
         </w:drawing>
       </w:r>
+      <w:r>
+        <w:drawing>
+          <wp:inline>
+            <wp:extent cx="4620126" cy="7392202"/>
+            <wp:effectExtent b="0" l="0" r="0" t="0"/>
+            <wp:docPr descr="" title="" id="89" name="Picture"/>
+            <a:graphic>
+              <a:graphicData uri="http://schemas.openxmlformats.org/drawingml/2006/picture">
+                <pic:pic>
+                  <pic:nvPicPr>
+                    <pic:cNvPr descr="template_dept_files/figure-docx/unnamed-chunk-24-9.png" id="90" name="Picture"/>
+                    <pic:cNvPicPr>
+                      <a:picLocks noChangeArrowheads="1" noChangeAspect="1"/>
+                    </pic:cNvPicPr>
+                  </pic:nvPicPr>
+                  <pic:blipFill>
+                    <a:blip r:embed="rId88"/>
+                    <a:stretch>
+                      <a:fillRect/>
+                    </a:stretch>
+                  </pic:blipFill>
+                  <pic:spPr bwMode="auto">
+                    <a:xfrm>
+                      <a:off x="0" y="0"/>
+                      <a:ext cx="4620126" cy="7392202"/>
+                    </a:xfrm>
+                    <a:prstGeom prst="rect">
+                      <a:avLst/>
+                    </a:prstGeom>
+                    <a:noFill/>
+                    <a:ln w="9525">
+                      <a:noFill/>
+                      <a:headEnd/>
+                      <a:tailEnd/>
+                    </a:ln>
+                  </pic:spPr>
+                </pic:pic>
+              </a:graphicData>
+            </a:graphic>
+          </wp:inline>
+        </w:drawing>
+      </w:r>
+      <w:r>
+        <w:drawing>
+          <wp:inline>
+            <wp:extent cx="4620126" cy="7392202"/>
+            <wp:effectExtent b="0" l="0" r="0" t="0"/>
+            <wp:docPr descr="" title="" id="92" name="Picture"/>
+            <a:graphic>
+              <a:graphicData uri="http://schemas.openxmlformats.org/drawingml/2006/picture">
+                <pic:pic>
+                  <pic:nvPicPr>
+                    <pic:cNvPr descr="template_dept_files/figure-docx/unnamed-chunk-24-10.png" id="93" name="Picture"/>
+                    <pic:cNvPicPr>
+                      <a:picLocks noChangeArrowheads="1" noChangeAspect="1"/>
+                    </pic:cNvPicPr>
+                  </pic:nvPicPr>
+                  <pic:blipFill>
+                    <a:blip r:embed="rId91"/>
+                    <a:stretch>
+                      <a:fillRect/>
+                    </a:stretch>
+                  </pic:blipFill>
+                  <pic:spPr bwMode="auto">
+                    <a:xfrm>
+                      <a:off x="0" y="0"/>
+                      <a:ext cx="4620126" cy="7392202"/>
+                    </a:xfrm>
+                    <a:prstGeom prst="rect">
+                      <a:avLst/>
+                    </a:prstGeom>
+                    <a:noFill/>
+                    <a:ln w="9525">
+                      <a:noFill/>
+                      <a:headEnd/>
+                      <a:tailEnd/>
+                    </a:ln>
+                  </pic:spPr>
+                </pic:pic>
+              </a:graphicData>
+            </a:graphic>
+          </wp:inline>
+        </w:drawing>
+      </w:r>
     </w:p>
-    <w:bookmarkEnd w:id="88"/>
-    <w:bookmarkStart w:id="92" w:name="variables-environnementales"/>
+    <w:bookmarkEnd w:id="94"/>
+    <w:bookmarkStart w:id="98" w:name="variables-environnementales"/>
     <w:p>
       <w:pPr>
         <w:pStyle w:val="Heading2"/>
@@ -16373,7 +16477,7 @@
         <w:rPr>
           <w:rStyle w:val="SectionNumber"/>
         </w:rPr>
-        <w:t xml:space="preserve">3.3</w:t>
+        <w:t xml:space="preserve">3.6</w:t>
       </w:r>
       <w:r>
         <w:tab/>
@@ -16391,18 +16495,18 @@
           <wp:inline>
             <wp:extent cx="4620126" cy="3696101"/>
             <wp:effectExtent b="0" l="0" r="0" t="0"/>
-            <wp:docPr descr="" title="" id="90" name="Picture"/>
+            <wp:docPr descr="" title="" id="96" name="Picture"/>
             <a:graphic>
               <a:graphicData uri="http://schemas.openxmlformats.org/drawingml/2006/picture">
                 <pic:pic>
                   <pic:nvPicPr>
-                    <pic:cNvPr descr="template_dept_files/figure-docx/unnamed-chunk-27-1.png" id="91" name="Picture"/>
+                    <pic:cNvPr descr="template_dept_files/figure-docx/unnamed-chunk-27-1.png" id="97" name="Picture"/>
                     <pic:cNvPicPr>
                       <a:picLocks noChangeArrowheads="1" noChangeAspect="1"/>
                     </pic:cNvPicPr>
                   </pic:nvPicPr>
                   <pic:blipFill>
-                    <a:blip r:embed="rId89"/>
+                    <a:blip r:embed="rId95"/>
                     <a:stretch>
                       <a:fillRect/>
                     </a:stretch>
@@ -16429,8 +16533,8 @@
         </w:drawing>
       </w:r>
     </w:p>
-    <w:bookmarkEnd w:id="92"/>
-    <w:bookmarkStart w:id="96" w:name="métriques-ipr"/>
+    <w:bookmarkEnd w:id="98"/>
+    <w:bookmarkStart w:id="102" w:name="métriques-ipr"/>
     <w:p>
       <w:pPr>
         <w:pStyle w:val="Heading2"/>
@@ -16439,7 +16543,7 @@
         <w:rPr>
           <w:rStyle w:val="SectionNumber"/>
         </w:rPr>
-        <w:t xml:space="preserve">3.4</w:t>
+        <w:t xml:space="preserve">3.7</w:t>
       </w:r>
       <w:r>
         <w:tab/>
@@ -16457,18 +16561,18 @@
           <wp:inline>
             <wp:extent cx="4572000" cy="3981450"/>
             <wp:effectExtent b="0" l="0" r="0" t="0"/>
-            <wp:docPr descr="" title="" id="94" name="Picture"/>
+            <wp:docPr descr="" title="" id="100" name="Picture"/>
             <a:graphic>
               <a:graphicData uri="http://schemas.openxmlformats.org/drawingml/2006/picture">
                 <pic:pic>
                   <pic:nvPicPr>
-                    <pic:cNvPr descr="template_dept_files/figure-docx/unnamed-chunk-31-1.png" id="95" name="Picture"/>
+                    <pic:cNvPr descr="template_dept_files/figure-docx/unnamed-chunk-31-1.png" id="101" name="Picture"/>
                     <pic:cNvPicPr>
                       <a:picLocks noChangeArrowheads="1" noChangeAspect="1"/>
                     </pic:cNvPicPr>
                   </pic:nvPicPr>
                   <pic:blipFill>
-                    <a:blip r:embed="rId93"/>
+                    <a:blip r:embed="rId99"/>
                     <a:stretch>
                       <a:fillRect/>
                     </a:stretch>
@@ -16495,9 +16599,9 @@
         </w:drawing>
       </w:r>
     </w:p>
-    <w:bookmarkEnd w:id="96"/>
-    <w:bookmarkEnd w:id="97"/>
-    <w:bookmarkStart w:id="105" w:name="a-léchelle-de-la-station"/>
+    <w:bookmarkEnd w:id="102"/>
+    <w:bookmarkEnd w:id="103"/>
+    <w:bookmarkStart w:id="113" w:name="a-léchelle-de-la-station"/>
     <w:p>
       <w:pPr>
         <w:pStyle w:val="Heading1"/>
@@ -16515,7 +16619,7 @@
         <w:t xml:space="preserve">A l’échelle de la station</w:t>
       </w:r>
     </w:p>
-    <w:bookmarkStart w:id="104" w:name="probabilité-de-présence-des-espèces"/>
+    <w:bookmarkStart w:id="107" w:name="probabilité-de-présence-des-espèces"/>
     <w:p>
       <w:pPr>
         <w:pStyle w:val="Heading2"/>
@@ -16542,18 +16646,18 @@
           <wp:inline>
             <wp:extent cx="4620126" cy="3696101"/>
             <wp:effectExtent b="0" l="0" r="0" t="0"/>
-            <wp:docPr descr="" title="" id="99" name="Picture"/>
+            <wp:docPr descr="" title="" id="105" name="Picture"/>
             <a:graphic>
               <a:graphicData uri="http://schemas.openxmlformats.org/drawingml/2006/picture">
                 <pic:pic>
                   <pic:nvPicPr>
-                    <pic:cNvPr descr="template_dept_files/figure-docx/unnamed-chunk-34-1.png" id="100" name="Picture"/>
+                    <pic:cNvPr descr="template_dept_files/figure-docx/unnamed-chunk-34-1.png" id="106" name="Picture"/>
                     <pic:cNvPicPr>
                       <a:picLocks noChangeArrowheads="1" noChangeAspect="1"/>
                     </pic:cNvPicPr>
                   </pic:nvPicPr>
                   <pic:blipFill>
-                    <a:blip r:embed="rId98"/>
+                    <a:blip r:embed="rId104"/>
                     <a:stretch>
                       <a:fillRect/>
                     </a:stretch>
@@ -16580,27 +16684,46 @@
         </w:drawing>
       </w:r>
     </w:p>
+    <w:bookmarkEnd w:id="107"/>
+    <w:bookmarkStart w:id="111" w:name="densité-numérique"/>
     <w:p>
       <w:pPr>
-        <w:pStyle w:val="BodyText"/>
+        <w:pStyle w:val="Heading2"/>
+      </w:pPr>
+      <w:r>
+        <w:rPr>
+          <w:rStyle w:val="SectionNumber"/>
+        </w:rPr>
+        <w:t xml:space="preserve">4.2</w:t>
+      </w:r>
+      <w:r>
+        <w:tab/>
+      </w:r>
+      <w:r>
+        <w:t xml:space="preserve">densité numérique</w:t>
+      </w:r>
+    </w:p>
+    <w:p>
+      <w:pPr>
+        <w:pStyle w:val="FirstParagraph"/>
       </w:pPr>
       <w:r>
         <w:drawing>
           <wp:inline>
             <wp:extent cx="4620126" cy="3696101"/>
             <wp:effectExtent b="0" l="0" r="0" t="0"/>
-            <wp:docPr descr="" title="" id="102" name="Picture"/>
+            <wp:docPr descr="" title="" id="109" name="Picture"/>
             <a:graphic>
               <a:graphicData uri="http://schemas.openxmlformats.org/drawingml/2006/picture">
                 <pic:pic>
                   <pic:nvPicPr>
-                    <pic:cNvPr descr="template_dept_files/figure-docx/unnamed-chunk-35-1.png" id="103" name="Picture"/>
+                    <pic:cNvPr descr="template_dept_files/figure-docx/unnamed-chunk-35-1.png" id="110" name="Picture"/>
                     <pic:cNvPicPr>
                       <a:picLocks noChangeArrowheads="1" noChangeAspect="1"/>
                     </pic:cNvPicPr>
                   </pic:nvPicPr>
                   <pic:blipFill>
-                    <a:blip r:embed="rId101"/>
+                    <a:blip r:embed="rId108"/>
                     <a:stretch>
                       <a:fillRect/>
                     </a:stretch>
@@ -16627,8 +16750,27 @@
         </w:drawing>
       </w:r>
     </w:p>
-    <w:bookmarkEnd w:id="104"/>
-    <w:bookmarkEnd w:id="105"/>
+    <w:bookmarkEnd w:id="111"/>
+    <w:bookmarkStart w:id="112" w:name="densité-pondérale"/>
+    <w:p>
+      <w:pPr>
+        <w:pStyle w:val="Heading2"/>
+      </w:pPr>
+      <w:r>
+        <w:rPr>
+          <w:rStyle w:val="SectionNumber"/>
+        </w:rPr>
+        <w:t xml:space="preserve">4.3</w:t>
+      </w:r>
+      <w:r>
+        <w:tab/>
+      </w:r>
+      <w:r>
+        <w:t xml:space="preserve">densité pondérale</w:t>
+      </w:r>
+    </w:p>
+    <w:bookmarkEnd w:id="112"/>
+    <w:bookmarkEnd w:id="113"/>
     <w:sectPr/>
   </w:body>
 </w:document>

</xml_diff>

<commit_message>
split template_dept => 10 & 20
</commit_message>
<xml_diff>
--- a/template_dept.docx
+++ b/template_dept.docx
@@ -109,13 +109,13 @@
         <w:t xml:space="preserve"> </w:t>
       </w:r>
       <w:r>
-        <w:t xml:space="preserve">27</w:t>
+        <w:t xml:space="preserve">02</w:t>
       </w:r>
       <w:r>
         <w:t xml:space="preserve"> </w:t>
       </w:r>
       <w:r>
-        <w:t xml:space="preserve">octobre</w:t>
+        <w:t xml:space="preserve">novembre</w:t>
       </w:r>
       <w:r>
         <w:t xml:space="preserve"> </w:t>
@@ -15765,7 +15765,7 @@
     <w:bookmarkEnd w:id="48"/>
     <w:bookmarkEnd w:id="49"/>
     <w:bookmarkEnd w:id="50"/>
-    <w:bookmarkStart w:id="103" w:name="a-léchelle-du-département"/>
+    <w:bookmarkStart w:id="106" w:name="a-léchelle-du-département"/>
     <w:p>
       <w:pPr>
         <w:pStyle w:val="Heading1"/>
@@ -15931,7 +15931,7 @@
       </w:r>
     </w:p>
     <w:bookmarkEnd w:id="58"/>
-    <w:bookmarkStart w:id="59" w:name="abondance-massique"/>
+    <w:bookmarkStart w:id="62" w:name="abondance-massique"/>
     <w:p>
       <w:pPr>
         <w:pStyle w:val="Heading2"/>
@@ -15949,8 +15949,55 @@
         <w:t xml:space="preserve">Abondance massique</w:t>
       </w:r>
     </w:p>
-    <w:bookmarkEnd w:id="59"/>
-    <w:bookmarkStart w:id="63" w:name="richesse-spécifique"/>
+    <w:p>
+      <w:pPr>
+        <w:pStyle w:val="FirstParagraph"/>
+      </w:pPr>
+      <w:r>
+        <w:drawing>
+          <wp:inline>
+            <wp:extent cx="4620126" cy="3696101"/>
+            <wp:effectExtent b="0" l="0" r="0" t="0"/>
+            <wp:docPr descr="" title="" id="60" name="Picture"/>
+            <a:graphic>
+              <a:graphicData uri="http://schemas.openxmlformats.org/drawingml/2006/picture">
+                <pic:pic>
+                  <pic:nvPicPr>
+                    <pic:cNvPr descr="template_dept_files/figure-docx/unnamed-chunk-23-1.png" id="61" name="Picture"/>
+                    <pic:cNvPicPr>
+                      <a:picLocks noChangeArrowheads="1" noChangeAspect="1"/>
+                    </pic:cNvPicPr>
+                  </pic:nvPicPr>
+                  <pic:blipFill>
+                    <a:blip r:embed="rId59"/>
+                    <a:stretch>
+                      <a:fillRect/>
+                    </a:stretch>
+                  </pic:blipFill>
+                  <pic:spPr bwMode="auto">
+                    <a:xfrm>
+                      <a:off x="0" y="0"/>
+                      <a:ext cx="4620126" cy="3696101"/>
+                    </a:xfrm>
+                    <a:prstGeom prst="rect">
+                      <a:avLst/>
+                    </a:prstGeom>
+                    <a:noFill/>
+                    <a:ln w="9525">
+                      <a:noFill/>
+                      <a:headEnd/>
+                      <a:tailEnd/>
+                    </a:ln>
+                  </pic:spPr>
+                </pic:pic>
+              </a:graphicData>
+            </a:graphic>
+          </wp:inline>
+        </w:drawing>
+      </w:r>
+    </w:p>
+    <w:bookmarkEnd w:id="62"/>
+    <w:bookmarkStart w:id="66" w:name="richesse-spécifique"/>
     <w:p>
       <w:pPr>
         <w:pStyle w:val="Heading2"/>
@@ -15977,18 +16024,18 @@
           <wp:inline>
             <wp:extent cx="4620126" cy="3696101"/>
             <wp:effectExtent b="0" l="0" r="0" t="0"/>
-            <wp:docPr descr="" title="" id="61" name="Picture"/>
+            <wp:docPr descr="" title="" id="64" name="Picture"/>
             <a:graphic>
               <a:graphicData uri="http://schemas.openxmlformats.org/drawingml/2006/picture">
                 <pic:pic>
                   <pic:nvPicPr>
-                    <pic:cNvPr descr="template_dept_files/figure-docx/unnamed-chunk-22-1.png" id="62" name="Picture"/>
+                    <pic:cNvPr descr="template_dept_files/figure-docx/unnamed-chunk-24-1.png" id="65" name="Picture"/>
                     <pic:cNvPicPr>
                       <a:picLocks noChangeArrowheads="1" noChangeAspect="1"/>
                     </pic:cNvPicPr>
                   </pic:nvPicPr>
                   <pic:blipFill>
-                    <a:blip r:embed="rId60"/>
+                    <a:blip r:embed="rId63"/>
                     <a:stretch>
                       <a:fillRect/>
                     </a:stretch>
@@ -16015,8 +16062,8 @@
         </w:drawing>
       </w:r>
     </w:p>
-    <w:bookmarkEnd w:id="63"/>
-    <w:bookmarkStart w:id="94" w:name="X4ca60c954ac412661d411e8f470d4f32b8d2aad"/>
+    <w:bookmarkEnd w:id="66"/>
+    <w:bookmarkStart w:id="97" w:name="X4ca60c954ac412661d411e8f470d4f32b8d2aad"/>
     <w:p>
       <w:pPr>
         <w:pStyle w:val="Heading2"/>
@@ -16051,54 +16098,12 @@
           <wp:inline>
             <wp:extent cx="4620126" cy="7392202"/>
             <wp:effectExtent b="0" l="0" r="0" t="0"/>
-            <wp:docPr descr="" title="" id="65" name="Picture"/>
-            <a:graphic>
-              <a:graphicData uri="http://schemas.openxmlformats.org/drawingml/2006/picture">
-                <pic:pic>
-                  <pic:nvPicPr>
-                    <pic:cNvPr descr="template_dept_files/figure-docx/unnamed-chunk-24-1.png" id="66" name="Picture"/>
-                    <pic:cNvPicPr>
-                      <a:picLocks noChangeArrowheads="1" noChangeAspect="1"/>
-                    </pic:cNvPicPr>
-                  </pic:nvPicPr>
-                  <pic:blipFill>
-                    <a:blip r:embed="rId64"/>
-                    <a:stretch>
-                      <a:fillRect/>
-                    </a:stretch>
-                  </pic:blipFill>
-                  <pic:spPr bwMode="auto">
-                    <a:xfrm>
-                      <a:off x="0" y="0"/>
-                      <a:ext cx="4620126" cy="7392202"/>
-                    </a:xfrm>
-                    <a:prstGeom prst="rect">
-                      <a:avLst/>
-                    </a:prstGeom>
-                    <a:noFill/>
-                    <a:ln w="9525">
-                      <a:noFill/>
-                      <a:headEnd/>
-                      <a:tailEnd/>
-                    </a:ln>
-                  </pic:spPr>
-                </pic:pic>
-              </a:graphicData>
-            </a:graphic>
-          </wp:inline>
-        </w:drawing>
-      </w:r>
-      <w:r>
-        <w:drawing>
-          <wp:inline>
-            <wp:extent cx="4620126" cy="7392202"/>
-            <wp:effectExtent b="0" l="0" r="0" t="0"/>
             <wp:docPr descr="" title="" id="68" name="Picture"/>
             <a:graphic>
               <a:graphicData uri="http://schemas.openxmlformats.org/drawingml/2006/picture">
                 <pic:pic>
                   <pic:nvPicPr>
-                    <pic:cNvPr descr="template_dept_files/figure-docx/unnamed-chunk-24-2.png" id="69" name="Picture"/>
+                    <pic:cNvPr descr="template_dept_files/figure-docx/unnamed-chunk-26-1.png" id="69" name="Picture"/>
                     <pic:cNvPicPr>
                       <a:picLocks noChangeArrowheads="1" noChangeAspect="1"/>
                     </pic:cNvPicPr>
@@ -16140,7 +16145,7 @@
               <a:graphicData uri="http://schemas.openxmlformats.org/drawingml/2006/picture">
                 <pic:pic>
                   <pic:nvPicPr>
-                    <pic:cNvPr descr="template_dept_files/figure-docx/unnamed-chunk-24-3.png" id="72" name="Picture"/>
+                    <pic:cNvPr descr="template_dept_files/figure-docx/unnamed-chunk-26-2.png" id="72" name="Picture"/>
                     <pic:cNvPicPr>
                       <a:picLocks noChangeArrowheads="1" noChangeAspect="1"/>
                     </pic:cNvPicPr>
@@ -16182,7 +16187,7 @@
               <a:graphicData uri="http://schemas.openxmlformats.org/drawingml/2006/picture">
                 <pic:pic>
                   <pic:nvPicPr>
-                    <pic:cNvPr descr="template_dept_files/figure-docx/unnamed-chunk-24-4.png" id="75" name="Picture"/>
+                    <pic:cNvPr descr="template_dept_files/figure-docx/unnamed-chunk-26-3.png" id="75" name="Picture"/>
                     <pic:cNvPicPr>
                       <a:picLocks noChangeArrowheads="1" noChangeAspect="1"/>
                     </pic:cNvPicPr>
@@ -16224,7 +16229,7 @@
               <a:graphicData uri="http://schemas.openxmlformats.org/drawingml/2006/picture">
                 <pic:pic>
                   <pic:nvPicPr>
-                    <pic:cNvPr descr="template_dept_files/figure-docx/unnamed-chunk-24-5.png" id="78" name="Picture"/>
+                    <pic:cNvPr descr="template_dept_files/figure-docx/unnamed-chunk-26-4.png" id="78" name="Picture"/>
                     <pic:cNvPicPr>
                       <a:picLocks noChangeArrowheads="1" noChangeAspect="1"/>
                     </pic:cNvPicPr>
@@ -16266,7 +16271,7 @@
               <a:graphicData uri="http://schemas.openxmlformats.org/drawingml/2006/picture">
                 <pic:pic>
                   <pic:nvPicPr>
-                    <pic:cNvPr descr="template_dept_files/figure-docx/unnamed-chunk-24-6.png" id="81" name="Picture"/>
+                    <pic:cNvPr descr="template_dept_files/figure-docx/unnamed-chunk-26-5.png" id="81" name="Picture"/>
                     <pic:cNvPicPr>
                       <a:picLocks noChangeArrowheads="1" noChangeAspect="1"/>
                     </pic:cNvPicPr>
@@ -16308,7 +16313,7 @@
               <a:graphicData uri="http://schemas.openxmlformats.org/drawingml/2006/picture">
                 <pic:pic>
                   <pic:nvPicPr>
-                    <pic:cNvPr descr="template_dept_files/figure-docx/unnamed-chunk-24-7.png" id="84" name="Picture"/>
+                    <pic:cNvPr descr="template_dept_files/figure-docx/unnamed-chunk-26-6.png" id="84" name="Picture"/>
                     <pic:cNvPicPr>
                       <a:picLocks noChangeArrowheads="1" noChangeAspect="1"/>
                     </pic:cNvPicPr>
@@ -16350,7 +16355,7 @@
               <a:graphicData uri="http://schemas.openxmlformats.org/drawingml/2006/picture">
                 <pic:pic>
                   <pic:nvPicPr>
-                    <pic:cNvPr descr="template_dept_files/figure-docx/unnamed-chunk-24-8.png" id="87" name="Picture"/>
+                    <pic:cNvPr descr="template_dept_files/figure-docx/unnamed-chunk-26-7.png" id="87" name="Picture"/>
                     <pic:cNvPicPr>
                       <a:picLocks noChangeArrowheads="1" noChangeAspect="1"/>
                     </pic:cNvPicPr>
@@ -16392,7 +16397,7 @@
               <a:graphicData uri="http://schemas.openxmlformats.org/drawingml/2006/picture">
                 <pic:pic>
                   <pic:nvPicPr>
-                    <pic:cNvPr descr="template_dept_files/figure-docx/unnamed-chunk-24-9.png" id="90" name="Picture"/>
+                    <pic:cNvPr descr="template_dept_files/figure-docx/unnamed-chunk-26-8.png" id="90" name="Picture"/>
                     <pic:cNvPicPr>
                       <a:picLocks noChangeArrowheads="1" noChangeAspect="1"/>
                     </pic:cNvPicPr>
@@ -16434,7 +16439,7 @@
               <a:graphicData uri="http://schemas.openxmlformats.org/drawingml/2006/picture">
                 <pic:pic>
                   <pic:nvPicPr>
-                    <pic:cNvPr descr="template_dept_files/figure-docx/unnamed-chunk-24-10.png" id="93" name="Picture"/>
+                    <pic:cNvPr descr="template_dept_files/figure-docx/unnamed-chunk-26-9.png" id="93" name="Picture"/>
                     <pic:cNvPicPr>
                       <a:picLocks noChangeArrowheads="1" noChangeAspect="1"/>
                     </pic:cNvPicPr>
@@ -16466,9 +16471,51 @@
           </wp:inline>
         </w:drawing>
       </w:r>
+      <w:r>
+        <w:drawing>
+          <wp:inline>
+            <wp:extent cx="4620126" cy="7392202"/>
+            <wp:effectExtent b="0" l="0" r="0" t="0"/>
+            <wp:docPr descr="" title="" id="95" name="Picture"/>
+            <a:graphic>
+              <a:graphicData uri="http://schemas.openxmlformats.org/drawingml/2006/picture">
+                <pic:pic>
+                  <pic:nvPicPr>
+                    <pic:cNvPr descr="template_dept_files/figure-docx/unnamed-chunk-26-10.png" id="96" name="Picture"/>
+                    <pic:cNvPicPr>
+                      <a:picLocks noChangeArrowheads="1" noChangeAspect="1"/>
+                    </pic:cNvPicPr>
+                  </pic:nvPicPr>
+                  <pic:blipFill>
+                    <a:blip r:embed="rId94"/>
+                    <a:stretch>
+                      <a:fillRect/>
+                    </a:stretch>
+                  </pic:blipFill>
+                  <pic:spPr bwMode="auto">
+                    <a:xfrm>
+                      <a:off x="0" y="0"/>
+                      <a:ext cx="4620126" cy="7392202"/>
+                    </a:xfrm>
+                    <a:prstGeom prst="rect">
+                      <a:avLst/>
+                    </a:prstGeom>
+                    <a:noFill/>
+                    <a:ln w="9525">
+                      <a:noFill/>
+                      <a:headEnd/>
+                      <a:tailEnd/>
+                    </a:ln>
+                  </pic:spPr>
+                </pic:pic>
+              </a:graphicData>
+            </a:graphic>
+          </wp:inline>
+        </w:drawing>
+      </w:r>
     </w:p>
-    <w:bookmarkEnd w:id="94"/>
-    <w:bookmarkStart w:id="98" w:name="variables-environnementales"/>
+    <w:bookmarkEnd w:id="97"/>
+    <w:bookmarkStart w:id="101" w:name="variables-environnementales"/>
     <w:p>
       <w:pPr>
         <w:pStyle w:val="Heading2"/>
@@ -16493,20 +16540,171 @@
       <w:r>
         <w:drawing>
           <wp:inline>
-            <wp:extent cx="4620126" cy="3696101"/>
+            <wp:extent cx="5334000" cy="2667000"/>
             <wp:effectExtent b="0" l="0" r="0" t="0"/>
-            <wp:docPr descr="" title="" id="96" name="Picture"/>
+            <wp:docPr descr="" title="" id="99" name="Picture"/>
             <a:graphic>
               <a:graphicData uri="http://schemas.openxmlformats.org/drawingml/2006/picture">
                 <pic:pic>
                   <pic:nvPicPr>
-                    <pic:cNvPr descr="template_dept_files/figure-docx/unnamed-chunk-27-1.png" id="97" name="Picture"/>
+                    <pic:cNvPr descr="template_dept_files/figure-docx/unnamed-chunk-29-1.png" id="100" name="Picture"/>
                     <pic:cNvPicPr>
                       <a:picLocks noChangeArrowheads="1" noChangeAspect="1"/>
                     </pic:cNvPicPr>
                   </pic:nvPicPr>
                   <pic:blipFill>
-                    <a:blip r:embed="rId95"/>
+                    <a:blip r:embed="rId98"/>
+                    <a:stretch>
+                      <a:fillRect/>
+                    </a:stretch>
+                  </pic:blipFill>
+                  <pic:spPr bwMode="auto">
+                    <a:xfrm>
+                      <a:off x="0" y="0"/>
+                      <a:ext cx="5334000" cy="2667000"/>
+                    </a:xfrm>
+                    <a:prstGeom prst="rect">
+                      <a:avLst/>
+                    </a:prstGeom>
+                    <a:noFill/>
+                    <a:ln w="9525">
+                      <a:noFill/>
+                      <a:headEnd/>
+                      <a:tailEnd/>
+                    </a:ln>
+                  </pic:spPr>
+                </pic:pic>
+              </a:graphicData>
+            </a:graphic>
+          </wp:inline>
+        </w:drawing>
+      </w:r>
+    </w:p>
+    <w:bookmarkEnd w:id="101"/>
+    <w:bookmarkStart w:id="105" w:name="métriques-ipr"/>
+    <w:p>
+      <w:pPr>
+        <w:pStyle w:val="Heading2"/>
+      </w:pPr>
+      <w:r>
+        <w:rPr>
+          <w:rStyle w:val="SectionNumber"/>
+        </w:rPr>
+        <w:t xml:space="preserve">3.7</w:t>
+      </w:r>
+      <w:r>
+        <w:tab/>
+      </w:r>
+      <w:r>
+        <w:t xml:space="preserve">Métriques IPR</w:t>
+      </w:r>
+    </w:p>
+    <w:p>
+      <w:pPr>
+        <w:pStyle w:val="FirstParagraph"/>
+      </w:pPr>
+      <w:r>
+        <w:drawing>
+          <wp:inline>
+            <wp:extent cx="5334000" cy="2667000"/>
+            <wp:effectExtent b="0" l="0" r="0" t="0"/>
+            <wp:docPr descr="" title="" id="103" name="Picture"/>
+            <a:graphic>
+              <a:graphicData uri="http://schemas.openxmlformats.org/drawingml/2006/picture">
+                <pic:pic>
+                  <pic:nvPicPr>
+                    <pic:cNvPr descr="template_dept_files/figure-docx/unnamed-chunk-33-1.png" id="104" name="Picture"/>
+                    <pic:cNvPicPr>
+                      <a:picLocks noChangeArrowheads="1" noChangeAspect="1"/>
+                    </pic:cNvPicPr>
+                  </pic:nvPicPr>
+                  <pic:blipFill>
+                    <a:blip r:embed="rId102"/>
+                    <a:stretch>
+                      <a:fillRect/>
+                    </a:stretch>
+                  </pic:blipFill>
+                  <pic:spPr bwMode="auto">
+                    <a:xfrm>
+                      <a:off x="0" y="0"/>
+                      <a:ext cx="5334000" cy="2667000"/>
+                    </a:xfrm>
+                    <a:prstGeom prst="rect">
+                      <a:avLst/>
+                    </a:prstGeom>
+                    <a:noFill/>
+                    <a:ln w="9525">
+                      <a:noFill/>
+                      <a:headEnd/>
+                      <a:tailEnd/>
+                    </a:ln>
+                  </pic:spPr>
+                </pic:pic>
+              </a:graphicData>
+            </a:graphic>
+          </wp:inline>
+        </w:drawing>
+      </w:r>
+    </w:p>
+    <w:bookmarkEnd w:id="105"/>
+    <w:bookmarkEnd w:id="106"/>
+    <w:bookmarkStart w:id="116" w:name="a-léchelle-de-la-station"/>
+    <w:p>
+      <w:pPr>
+        <w:pStyle w:val="Heading1"/>
+      </w:pPr>
+      <w:r>
+        <w:rPr>
+          <w:rStyle w:val="SectionNumber"/>
+        </w:rPr>
+        <w:t xml:space="preserve">4</w:t>
+      </w:r>
+      <w:r>
+        <w:tab/>
+      </w:r>
+      <w:r>
+        <w:t xml:space="preserve">A l’échelle de la station</w:t>
+      </w:r>
+    </w:p>
+    <w:bookmarkStart w:id="110" w:name="probabilité-de-présence-des-espèces"/>
+    <w:p>
+      <w:pPr>
+        <w:pStyle w:val="Heading2"/>
+      </w:pPr>
+      <w:r>
+        <w:rPr>
+          <w:rStyle w:val="SectionNumber"/>
+        </w:rPr>
+        <w:t xml:space="preserve">4.1</w:t>
+      </w:r>
+      <w:r>
+        <w:tab/>
+      </w:r>
+      <w:r>
+        <w:t xml:space="preserve">Probabilité de présence des espèces</w:t>
+      </w:r>
+    </w:p>
+    <w:p>
+      <w:pPr>
+        <w:pStyle w:val="FirstParagraph"/>
+      </w:pPr>
+      <w:r>
+        <w:drawing>
+          <wp:inline>
+            <wp:extent cx="4620126" cy="3696101"/>
+            <wp:effectExtent b="0" l="0" r="0" t="0"/>
+            <wp:docPr descr="" title="" id="108" name="Picture"/>
+            <a:graphic>
+              <a:graphicData uri="http://schemas.openxmlformats.org/drawingml/2006/picture">
+                <pic:pic>
+                  <pic:nvPicPr>
+                    <pic:cNvPr descr="template_dept_files/figure-docx/unnamed-chunk-36-1.png" id="109" name="Picture"/>
+                    <pic:cNvPicPr>
+                      <a:picLocks noChangeArrowheads="1" noChangeAspect="1"/>
+                    </pic:cNvPicPr>
+                  </pic:nvPicPr>
+                  <pic:blipFill>
+                    <a:blip r:embed="rId107"/>
                     <a:stretch>
                       <a:fillRect/>
                     </a:stretch>
@@ -16533,8 +16731,8 @@
         </w:drawing>
       </w:r>
     </w:p>
-    <w:bookmarkEnd w:id="98"/>
-    <w:bookmarkStart w:id="102" w:name="métriques-ipr"/>
+    <w:bookmarkEnd w:id="110"/>
+    <w:bookmarkStart w:id="114" w:name="densité-numérique"/>
     <w:p>
       <w:pPr>
         <w:pStyle w:val="Heading2"/>
@@ -16543,98 +16741,13 @@
         <w:rPr>
           <w:rStyle w:val="SectionNumber"/>
         </w:rPr>
-        <w:t xml:space="preserve">3.7</w:t>
+        <w:t xml:space="preserve">4.2</w:t>
       </w:r>
       <w:r>
         <w:tab/>
       </w:r>
       <w:r>
-        <w:t xml:space="preserve">Métriques IPR</w:t>
-      </w:r>
-    </w:p>
-    <w:p>
-      <w:pPr>
-        <w:pStyle w:val="FirstParagraph"/>
-      </w:pPr>
-      <w:r>
-        <w:drawing>
-          <wp:inline>
-            <wp:extent cx="4572000" cy="3981450"/>
-            <wp:effectExtent b="0" l="0" r="0" t="0"/>
-            <wp:docPr descr="" title="" id="100" name="Picture"/>
-            <a:graphic>
-              <a:graphicData uri="http://schemas.openxmlformats.org/drawingml/2006/picture">
-                <pic:pic>
-                  <pic:nvPicPr>
-                    <pic:cNvPr descr="template_dept_files/figure-docx/unnamed-chunk-31-1.png" id="101" name="Picture"/>
-                    <pic:cNvPicPr>
-                      <a:picLocks noChangeArrowheads="1" noChangeAspect="1"/>
-                    </pic:cNvPicPr>
-                  </pic:nvPicPr>
-                  <pic:blipFill>
-                    <a:blip r:embed="rId99"/>
-                    <a:stretch>
-                      <a:fillRect/>
-                    </a:stretch>
-                  </pic:blipFill>
-                  <pic:spPr bwMode="auto">
-                    <a:xfrm>
-                      <a:off x="0" y="0"/>
-                      <a:ext cx="4572000" cy="3981450"/>
-                    </a:xfrm>
-                    <a:prstGeom prst="rect">
-                      <a:avLst/>
-                    </a:prstGeom>
-                    <a:noFill/>
-                    <a:ln w="9525">
-                      <a:noFill/>
-                      <a:headEnd/>
-                      <a:tailEnd/>
-                    </a:ln>
-                  </pic:spPr>
-                </pic:pic>
-              </a:graphicData>
-            </a:graphic>
-          </wp:inline>
-        </w:drawing>
-      </w:r>
-    </w:p>
-    <w:bookmarkEnd w:id="102"/>
-    <w:bookmarkEnd w:id="103"/>
-    <w:bookmarkStart w:id="113" w:name="a-léchelle-de-la-station"/>
-    <w:p>
-      <w:pPr>
-        <w:pStyle w:val="Heading1"/>
-      </w:pPr>
-      <w:r>
-        <w:rPr>
-          <w:rStyle w:val="SectionNumber"/>
-        </w:rPr>
-        <w:t xml:space="preserve">4</w:t>
-      </w:r>
-      <w:r>
-        <w:tab/>
-      </w:r>
-      <w:r>
-        <w:t xml:space="preserve">A l’échelle de la station</w:t>
-      </w:r>
-    </w:p>
-    <w:bookmarkStart w:id="107" w:name="probabilité-de-présence-des-espèces"/>
-    <w:p>
-      <w:pPr>
-        <w:pStyle w:val="Heading2"/>
-      </w:pPr>
-      <w:r>
-        <w:rPr>
-          <w:rStyle w:val="SectionNumber"/>
-        </w:rPr>
-        <w:t xml:space="preserve">4.1</w:t>
-      </w:r>
-      <w:r>
-        <w:tab/>
-      </w:r>
-      <w:r>
-        <w:t xml:space="preserve">Probabilité de présence des espèces</w:t>
+        <w:t xml:space="preserve">densité numérique</w:t>
       </w:r>
     </w:p>
     <w:p>
@@ -16646,18 +16759,18 @@
           <wp:inline>
             <wp:extent cx="4620126" cy="3696101"/>
             <wp:effectExtent b="0" l="0" r="0" t="0"/>
-            <wp:docPr descr="" title="" id="105" name="Picture"/>
+            <wp:docPr descr="" title="" id="112" name="Picture"/>
             <a:graphic>
               <a:graphicData uri="http://schemas.openxmlformats.org/drawingml/2006/picture">
                 <pic:pic>
                   <pic:nvPicPr>
-                    <pic:cNvPr descr="template_dept_files/figure-docx/unnamed-chunk-34-1.png" id="106" name="Picture"/>
+                    <pic:cNvPr descr="template_dept_files/figure-docx/unnamed-chunk-37-1.png" id="113" name="Picture"/>
                     <pic:cNvPicPr>
                       <a:picLocks noChangeArrowheads="1" noChangeAspect="1"/>
                     </pic:cNvPicPr>
                   </pic:nvPicPr>
                   <pic:blipFill>
-                    <a:blip r:embed="rId104"/>
+                    <a:blip r:embed="rId111"/>
                     <a:stretch>
                       <a:fillRect/>
                     </a:stretch>
@@ -16684,74 +16797,8 @@
         </w:drawing>
       </w:r>
     </w:p>
-    <w:bookmarkEnd w:id="107"/>
-    <w:bookmarkStart w:id="111" w:name="densité-numérique"/>
-    <w:p>
-      <w:pPr>
-        <w:pStyle w:val="Heading2"/>
-      </w:pPr>
-      <w:r>
-        <w:rPr>
-          <w:rStyle w:val="SectionNumber"/>
-        </w:rPr>
-        <w:t xml:space="preserve">4.2</w:t>
-      </w:r>
-      <w:r>
-        <w:tab/>
-      </w:r>
-      <w:r>
-        <w:t xml:space="preserve">densité numérique</w:t>
-      </w:r>
-    </w:p>
-    <w:p>
-      <w:pPr>
-        <w:pStyle w:val="FirstParagraph"/>
-      </w:pPr>
-      <w:r>
-        <w:drawing>
-          <wp:inline>
-            <wp:extent cx="4620126" cy="3696101"/>
-            <wp:effectExtent b="0" l="0" r="0" t="0"/>
-            <wp:docPr descr="" title="" id="109" name="Picture"/>
-            <a:graphic>
-              <a:graphicData uri="http://schemas.openxmlformats.org/drawingml/2006/picture">
-                <pic:pic>
-                  <pic:nvPicPr>
-                    <pic:cNvPr descr="template_dept_files/figure-docx/unnamed-chunk-35-1.png" id="110" name="Picture"/>
-                    <pic:cNvPicPr>
-                      <a:picLocks noChangeArrowheads="1" noChangeAspect="1"/>
-                    </pic:cNvPicPr>
-                  </pic:nvPicPr>
-                  <pic:blipFill>
-                    <a:blip r:embed="rId108"/>
-                    <a:stretch>
-                      <a:fillRect/>
-                    </a:stretch>
-                  </pic:blipFill>
-                  <pic:spPr bwMode="auto">
-                    <a:xfrm>
-                      <a:off x="0" y="0"/>
-                      <a:ext cx="4620126" cy="3696101"/>
-                    </a:xfrm>
-                    <a:prstGeom prst="rect">
-                      <a:avLst/>
-                    </a:prstGeom>
-                    <a:noFill/>
-                    <a:ln w="9525">
-                      <a:noFill/>
-                      <a:headEnd/>
-                      <a:tailEnd/>
-                    </a:ln>
-                  </pic:spPr>
-                </pic:pic>
-              </a:graphicData>
-            </a:graphic>
-          </wp:inline>
-        </w:drawing>
-      </w:r>
-    </w:p>
-    <w:bookmarkEnd w:id="111"/>
-    <w:bookmarkStart w:id="112" w:name="densité-pondérale"/>
+    <w:bookmarkEnd w:id="114"/>
+    <w:bookmarkStart w:id="115" w:name="densité-pondérale"/>
     <w:p>
       <w:pPr>
         <w:pStyle w:val="Heading2"/>
@@ -16769,8 +16816,8 @@
         <w:t xml:space="preserve">densité pondérale</w:t>
       </w:r>
     </w:p>
-    <w:bookmarkEnd w:id="112"/>
-    <w:bookmarkEnd w:id="113"/>
+    <w:bookmarkEnd w:id="115"/>
+    <w:bookmarkEnd w:id="116"/>
     <w:sectPr/>
   </w:body>
 </w:document>

</xml_diff>